<commit_message>
update phase 02 and upload phase 03
</commit_message>
<xml_diff>
--- a/Project-Phase-02-CS310-B-171.docx
+++ b/Project-Phase-02-CS310-B-171.docx
@@ -14,7 +14,7 @@
     </w:p>
     <w:tbl>
       <w:tblPr>
-        <w:tblStyle w:val="a5"/>
+        <w:tblStyle w:val="TableGrid"/>
         <w:bidiVisual/>
         <w:tblW w:w="0" w:type="auto"/>
         <w:tblLook w:val="04A0" w:firstRow="1" w:lastRow="0" w:firstColumn="1" w:lastColumn="0" w:noHBand="0" w:noVBand="1"/>
@@ -670,7 +670,7 @@
           </w:p>
           <w:p>
             <w:pPr>
-              <w:pStyle w:val="1"/>
+              <w:pStyle w:val="Heading1"/>
               <w:bidi w:val="0"/>
               <w:jc w:val="center"/>
               <w:outlineLvl w:val="0"/>
@@ -717,7 +717,7 @@
           </w:tcPr>
           <w:p>
             <w:pPr>
-              <w:pStyle w:val="2"/>
+              <w:pStyle w:val="Heading2"/>
               <w:bidi w:val="0"/>
               <w:jc w:val="center"/>
               <w:outlineLvl w:val="1"/>
@@ -761,7 +761,7 @@
           </w:p>
           <w:p>
             <w:pPr>
-              <w:pStyle w:val="2"/>
+              <w:pStyle w:val="Heading2"/>
               <w:bidi w:val="0"/>
               <w:jc w:val="center"/>
               <w:outlineLvl w:val="1"/>
@@ -807,7 +807,7 @@
           </w:p>
           <w:p>
             <w:pPr>
-              <w:pStyle w:val="2"/>
+              <w:pStyle w:val="Heading2"/>
               <w:bidi w:val="0"/>
               <w:jc w:val="center"/>
               <w:outlineLvl w:val="1"/>
@@ -889,7 +889,7 @@
           </w:p>
           <w:p>
             <w:pPr>
-              <w:pStyle w:val="2"/>
+              <w:pStyle w:val="Heading2"/>
               <w:bidi w:val="0"/>
               <w:jc w:val="center"/>
               <w:outlineLvl w:val="1"/>
@@ -1037,7 +1037,7 @@
           </w:p>
           <w:p>
             <w:pPr>
-              <w:pStyle w:val="1"/>
+              <w:pStyle w:val="Heading1"/>
               <w:bidi w:val="0"/>
               <w:jc w:val="center"/>
               <w:outlineLvl w:val="0"/>
@@ -1060,7 +1060,7 @@
           </w:p>
           <w:p>
             <w:pPr>
-              <w:pStyle w:val="1"/>
+              <w:pStyle w:val="Heading1"/>
               <w:bidi w:val="0"/>
               <w:jc w:val="center"/>
               <w:outlineLvl w:val="0"/>
@@ -1135,7 +1135,7 @@
           </w:p>
           <w:p>
             <w:pPr>
-              <w:pStyle w:val="1"/>
+              <w:pStyle w:val="Heading1"/>
               <w:bidi w:val="0"/>
               <w:jc w:val="center"/>
               <w:outlineLvl w:val="0"/>
@@ -1229,7 +1229,7 @@
     </w:p>
     <w:p>
       <w:pPr>
-        <w:pStyle w:val="11"/>
+        <w:pStyle w:val="TOC1"/>
         <w:jc w:val="right"/>
         <w:rPr>
           <w:rFonts w:asciiTheme="majorBidi" w:eastAsiaTheme="minorEastAsia" w:hAnsiTheme="majorBidi" w:cstheme="majorBidi"/>
@@ -1267,7 +1267,7 @@
     </w:p>
     <w:p>
       <w:pPr>
-        <w:pStyle w:val="11"/>
+        <w:pStyle w:val="TOC1"/>
         <w:jc w:val="right"/>
         <w:rPr>
           <w:rFonts w:asciiTheme="majorBidi" w:eastAsiaTheme="minorEastAsia" w:hAnsiTheme="majorBidi" w:cstheme="majorBidi"/>
@@ -1314,7 +1314,7 @@
     </w:p>
     <w:p>
       <w:pPr>
-        <w:pStyle w:val="11"/>
+        <w:pStyle w:val="TOC1"/>
         <w:jc w:val="right"/>
         <w:rPr>
           <w:rFonts w:asciiTheme="majorBidi" w:eastAsiaTheme="minorEastAsia" w:hAnsiTheme="majorBidi" w:cstheme="majorBidi"/>
@@ -1361,7 +1361,7 @@
     </w:p>
     <w:p>
       <w:pPr>
-        <w:pStyle w:val="11"/>
+        <w:pStyle w:val="TOC1"/>
         <w:jc w:val="right"/>
         <w:rPr>
           <w:rFonts w:asciiTheme="majorBidi" w:eastAsiaTheme="minorEastAsia" w:hAnsiTheme="majorBidi" w:cstheme="majorBidi"/>
@@ -1408,7 +1408,7 @@
     </w:p>
     <w:p>
       <w:pPr>
-        <w:pStyle w:val="20"/>
+        <w:pStyle w:val="TOC2"/>
         <w:tabs>
           <w:tab w:val="right" w:leader="dot" w:pos="8296"/>
         </w:tabs>
@@ -1462,7 +1462,7 @@
     </w:p>
     <w:p>
       <w:pPr>
-        <w:pStyle w:val="20"/>
+        <w:pStyle w:val="TOC2"/>
         <w:tabs>
           <w:tab w:val="right" w:leader="dot" w:pos="8296"/>
         </w:tabs>
@@ -1516,7 +1516,7 @@
     </w:p>
     <w:p>
       <w:pPr>
-        <w:pStyle w:val="20"/>
+        <w:pStyle w:val="TOC2"/>
         <w:tabs>
           <w:tab w:val="right" w:leader="dot" w:pos="8296"/>
         </w:tabs>
@@ -1570,7 +1570,7 @@
     </w:p>
     <w:p>
       <w:pPr>
-        <w:pStyle w:val="30"/>
+        <w:pStyle w:val="TOC3"/>
         <w:tabs>
           <w:tab w:val="right" w:leader="dot" w:pos="8296"/>
         </w:tabs>
@@ -1627,7 +1627,7 @@
     </w:p>
     <w:p>
       <w:pPr>
-        <w:pStyle w:val="30"/>
+        <w:pStyle w:val="TOC3"/>
         <w:tabs>
           <w:tab w:val="right" w:leader="dot" w:pos="8296"/>
         </w:tabs>
@@ -1684,7 +1684,7 @@
     </w:p>
     <w:p>
       <w:pPr>
-        <w:pStyle w:val="30"/>
+        <w:pStyle w:val="TOC3"/>
         <w:tabs>
           <w:tab w:val="right" w:leader="dot" w:pos="8296"/>
         </w:tabs>
@@ -1741,7 +1741,7 @@
     </w:p>
     <w:p>
       <w:pPr>
-        <w:pStyle w:val="20"/>
+        <w:pStyle w:val="TOC2"/>
         <w:tabs>
           <w:tab w:val="right" w:leader="dot" w:pos="8296"/>
         </w:tabs>
@@ -1795,7 +1795,7 @@
     </w:p>
     <w:p>
       <w:pPr>
-        <w:pStyle w:val="20"/>
+        <w:pStyle w:val="TOC2"/>
         <w:tabs>
           <w:tab w:val="right" w:leader="dot" w:pos="8296"/>
         </w:tabs>
@@ -1849,7 +1849,7 @@
     </w:p>
     <w:p>
       <w:pPr>
-        <w:pStyle w:val="20"/>
+        <w:pStyle w:val="TOC2"/>
         <w:tabs>
           <w:tab w:val="right" w:leader="dot" w:pos="8296"/>
         </w:tabs>
@@ -1897,24 +1897,13 @@
             <w:sz w:val="28"/>
             <w:szCs w:val="28"/>
           </w:rPr>
-          <w:t>3</w:t>
-        </w:r>
-        <w:r>
-          <w:rPr>
-            <w:rFonts w:asciiTheme="majorBidi" w:hAnsiTheme="majorBidi" w:cstheme="majorBidi"/>
-            <w:b/>
-            <w:noProof/>
-            <w:webHidden/>
-            <w:sz w:val="28"/>
-            <w:szCs w:val="28"/>
-          </w:rPr>
-          <w:t>4</w:t>
+          <w:t>34</w:t>
         </w:r>
       </w:hyperlink>
     </w:p>
     <w:p>
       <w:pPr>
-        <w:pStyle w:val="11"/>
+        <w:pStyle w:val="TOC1"/>
         <w:jc w:val="right"/>
         <w:rPr>
           <w:rFonts w:asciiTheme="majorBidi" w:eastAsiaTheme="minorEastAsia" w:hAnsiTheme="majorBidi" w:cstheme="majorBidi"/>
@@ -1961,7 +1950,7 @@
     </w:p>
     <w:p>
       <w:pPr>
-        <w:pStyle w:val="20"/>
+        <w:pStyle w:val="TOC2"/>
         <w:tabs>
           <w:tab w:val="right" w:leader="dot" w:pos="8296"/>
         </w:tabs>
@@ -2009,24 +1998,13 @@
             <w:sz w:val="28"/>
             <w:szCs w:val="28"/>
           </w:rPr>
-          <w:t>4</w:t>
-        </w:r>
-        <w:r>
-          <w:rPr>
-            <w:rFonts w:asciiTheme="majorBidi" w:hAnsiTheme="majorBidi" w:cstheme="majorBidi"/>
-            <w:b/>
-            <w:noProof/>
-            <w:webHidden/>
-            <w:sz w:val="28"/>
-            <w:szCs w:val="28"/>
-          </w:rPr>
-          <w:t>2</w:t>
+          <w:t>42</w:t>
         </w:r>
       </w:hyperlink>
     </w:p>
     <w:p>
       <w:pPr>
-        <w:pStyle w:val="20"/>
+        <w:pStyle w:val="TOC2"/>
         <w:tabs>
           <w:tab w:val="right" w:leader="dot" w:pos="8296"/>
         </w:tabs>
@@ -2080,7 +2058,7 @@
     </w:p>
     <w:p>
       <w:pPr>
-        <w:pStyle w:val="20"/>
+        <w:pStyle w:val="TOC2"/>
         <w:tabs>
           <w:tab w:val="right" w:leader="dot" w:pos="8296"/>
         </w:tabs>
@@ -2134,7 +2112,7 @@
     </w:p>
     <w:p>
       <w:pPr>
-        <w:pStyle w:val="20"/>
+        <w:pStyle w:val="TOC2"/>
         <w:tabs>
           <w:tab w:val="right" w:leader="dot" w:pos="8296"/>
         </w:tabs>
@@ -2188,7 +2166,7 @@
     </w:p>
     <w:p>
       <w:pPr>
-        <w:pStyle w:val="20"/>
+        <w:pStyle w:val="TOC2"/>
         <w:tabs>
           <w:tab w:val="right" w:leader="dot" w:pos="8296"/>
         </w:tabs>
@@ -2242,7 +2220,7 @@
     </w:p>
     <w:p>
       <w:pPr>
-        <w:pStyle w:val="20"/>
+        <w:pStyle w:val="TOC2"/>
         <w:tabs>
           <w:tab w:val="right" w:leader="dot" w:pos="8296"/>
         </w:tabs>
@@ -2296,7 +2274,7 @@
     </w:p>
     <w:p>
       <w:pPr>
-        <w:pStyle w:val="20"/>
+        <w:pStyle w:val="TOC2"/>
         <w:tabs>
           <w:tab w:val="right" w:leader="dot" w:pos="8296"/>
         </w:tabs>
@@ -2350,7 +2328,7 @@
     </w:p>
     <w:p>
       <w:pPr>
-        <w:pStyle w:val="20"/>
+        <w:pStyle w:val="TOC2"/>
         <w:tabs>
           <w:tab w:val="right" w:leader="dot" w:pos="8296"/>
         </w:tabs>
@@ -2404,7 +2382,7 @@
     </w:p>
     <w:p>
       <w:pPr>
-        <w:pStyle w:val="20"/>
+        <w:pStyle w:val="TOC2"/>
         <w:tabs>
           <w:tab w:val="right" w:leader="dot" w:pos="8296"/>
         </w:tabs>
@@ -2458,7 +2436,7 @@
     </w:p>
     <w:p>
       <w:pPr>
-        <w:pStyle w:val="20"/>
+        <w:pStyle w:val="TOC2"/>
         <w:tabs>
           <w:tab w:val="right" w:leader="dot" w:pos="8296"/>
         </w:tabs>
@@ -2512,7 +2490,7 @@
     </w:p>
     <w:p>
       <w:pPr>
-        <w:pStyle w:val="20"/>
+        <w:pStyle w:val="TOC2"/>
         <w:tabs>
           <w:tab w:val="right" w:leader="dot" w:pos="8296"/>
         </w:tabs>
@@ -2566,7 +2544,7 @@
     </w:p>
     <w:p>
       <w:pPr>
-        <w:pStyle w:val="20"/>
+        <w:pStyle w:val="TOC2"/>
         <w:tabs>
           <w:tab w:val="right" w:leader="dot" w:pos="8296"/>
         </w:tabs>
@@ -2620,7 +2598,7 @@
     </w:p>
     <w:p>
       <w:pPr>
-        <w:pStyle w:val="20"/>
+        <w:pStyle w:val="TOC2"/>
         <w:tabs>
           <w:tab w:val="right" w:leader="dot" w:pos="8296"/>
         </w:tabs>
@@ -2674,7 +2652,7 @@
     </w:p>
     <w:p>
       <w:pPr>
-        <w:pStyle w:val="20"/>
+        <w:pStyle w:val="TOC2"/>
         <w:tabs>
           <w:tab w:val="right" w:leader="dot" w:pos="8296"/>
         </w:tabs>
@@ -2728,7 +2706,7 @@
     </w:p>
     <w:p>
       <w:pPr>
-        <w:pStyle w:val="20"/>
+        <w:pStyle w:val="TOC2"/>
         <w:tabs>
           <w:tab w:val="right" w:leader="dot" w:pos="8296"/>
         </w:tabs>
@@ -2782,7 +2760,7 @@
     </w:p>
     <w:p>
       <w:pPr>
-        <w:pStyle w:val="20"/>
+        <w:pStyle w:val="TOC2"/>
         <w:tabs>
           <w:tab w:val="right" w:leader="dot" w:pos="8296"/>
         </w:tabs>
@@ -2836,7 +2814,7 @@
     </w:p>
     <w:p>
       <w:pPr>
-        <w:pStyle w:val="11"/>
+        <w:pStyle w:val="TOC1"/>
         <w:jc w:val="right"/>
         <w:rPr>
           <w:rFonts w:asciiTheme="majorBidi" w:eastAsiaTheme="minorEastAsia" w:hAnsiTheme="majorBidi" w:cstheme="majorBidi"/>
@@ -2883,7 +2861,7 @@
     </w:p>
     <w:p>
       <w:pPr>
-        <w:pStyle w:val="11"/>
+        <w:pStyle w:val="TOC1"/>
         <w:jc w:val="right"/>
         <w:rPr>
           <w:rFonts w:asciiTheme="majorBidi" w:eastAsiaTheme="minorEastAsia" w:hAnsiTheme="majorBidi" w:cstheme="majorBidi"/>
@@ -2969,7 +2947,7 @@
     </w:p>
     <w:p>
       <w:pPr>
-        <w:pStyle w:val="1"/>
+        <w:pStyle w:val="Heading1"/>
         <w:rPr>
           <w:rFonts w:asciiTheme="majorBidi" w:hAnsiTheme="majorBidi" w:cstheme="majorBidi"/>
           <w:bCs w:val="0"/>
@@ -3081,7 +3059,7 @@
     </w:p>
     <w:p>
       <w:pPr>
-        <w:pStyle w:val="1"/>
+        <w:pStyle w:val="Heading1"/>
         <w:bidi w:val="0"/>
         <w:jc w:val="left"/>
       </w:pPr>
@@ -3148,7 +3126,7 @@
     </w:p>
     <w:p>
       <w:pPr>
-        <w:pStyle w:val="1"/>
+        <w:pStyle w:val="Heading1"/>
         <w:bidi w:val="0"/>
         <w:jc w:val="left"/>
       </w:pPr>
@@ -3166,7 +3144,7 @@
     </w:p>
     <w:p>
       <w:pPr>
-        <w:pStyle w:val="2"/>
+        <w:pStyle w:val="Heading2"/>
         <w:bidi w:val="0"/>
         <w:jc w:val="left"/>
         <w:rPr>
@@ -3473,7 +3451,7 @@
     </w:p>
     <w:p>
       <w:pPr>
-        <w:pStyle w:val="2"/>
+        <w:pStyle w:val="Heading2"/>
         <w:bidi w:val="0"/>
         <w:jc w:val="left"/>
         <w:rPr>
@@ -3731,7 +3709,7 @@
     </w:p>
     <w:p>
       <w:pPr>
-        <w:pStyle w:val="2"/>
+        <w:pStyle w:val="Heading2"/>
         <w:bidi w:val="0"/>
         <w:jc w:val="left"/>
         <w:rPr>
@@ -3910,23 +3888,26 @@
       </w:r>
       <w:r>
         <w:rPr>
+          <w:rFonts w:asciiTheme="majorBidi" w:hAnsiTheme="majorBidi"/>
           <w:noProof/>
         </w:rPr>
         <w:drawing>
-          <wp:inline distT="0" distB="0" distL="0" distR="0" wp14:anchorId="1CF25819" wp14:editId="7F40CF74">
-            <wp:extent cx="5274310" cy="4853940"/>
-            <wp:effectExtent l="0" t="0" r="2540" b="3810"/>
-            <wp:docPr id="134" name="Picture 4" descr="A screenshot of a social media post&#10;&#10;Description automatically generated"/>
-            <wp:cNvGraphicFramePr/>
+          <wp:inline distT="0" distB="0" distL="0" distR="0" wp14:anchorId="561E4256" wp14:editId="43C86981">
+            <wp:extent cx="5274310" cy="4826000"/>
+            <wp:effectExtent l="0" t="0" r="2540" b="0"/>
+            <wp:docPr id="104" name="Picture 104" descr="A screenshot of a cell phone&#10;&#10;Description automatically generated"/>
+            <wp:cNvGraphicFramePr>
+              <a:graphicFrameLocks xmlns:a="http://schemas.openxmlformats.org/drawingml/2006/main" noChangeAspect="1"/>
+            </wp:cNvGraphicFramePr>
             <a:graphic xmlns:a="http://schemas.openxmlformats.org/drawingml/2006/main">
               <a:graphicData uri="http://schemas.openxmlformats.org/drawingml/2006/picture">
                 <pic:pic xmlns:pic="http://schemas.openxmlformats.org/drawingml/2006/picture">
                   <pic:nvPicPr>
-                    <pic:cNvPr id="4" name="Picture 4" descr="A screenshot of a social media post&#10;&#10;Description automatically generated"/>
+                    <pic:cNvPr id="104" name="umll.jpeg"/>
                     <pic:cNvPicPr/>
                   </pic:nvPicPr>
                   <pic:blipFill>
-                    <a:blip r:embed="rId11" cstate="print">
+                    <a:blip r:embed="rId11">
                       <a:extLst>
                         <a:ext uri="{28A0092B-C50C-407E-A947-70E740481C1C}">
                           <a14:useLocalDpi xmlns:a14="http://schemas.microsoft.com/office/drawing/2010/main" val="0"/>
@@ -3940,7 +3921,7 @@
                   <pic:spPr>
                     <a:xfrm>
                       <a:off x="0" y="0"/>
-                      <a:ext cx="5274310" cy="4853940"/>
+                      <a:ext cx="5274310" cy="4826000"/>
                     </a:xfrm>
                     <a:prstGeom prst="rect">
                       <a:avLst/>
@@ -3963,7 +3944,7 @@
     </w:p>
     <w:p>
       <w:pPr>
-        <w:pStyle w:val="3"/>
+        <w:pStyle w:val="Heading3"/>
         <w:bidi w:val="0"/>
         <w:jc w:val="left"/>
         <w:rPr>
@@ -3990,7 +3971,7 @@
     </w:p>
     <w:tbl>
       <w:tblPr>
-        <w:tblStyle w:val="a5"/>
+        <w:tblStyle w:val="TableGrid"/>
         <w:tblW w:w="0" w:type="auto"/>
         <w:tblBorders>
           <w:top w:val="single" w:sz="4" w:space="0" w:color="FFFFFF"/>
@@ -4441,7 +4422,7 @@
     </w:p>
     <w:tbl>
       <w:tblPr>
-        <w:tblStyle w:val="a5"/>
+        <w:tblStyle w:val="TableGrid"/>
         <w:tblW w:w="0" w:type="auto"/>
         <w:tblBorders>
           <w:top w:val="single" w:sz="4" w:space="0" w:color="FFFFFF"/>
@@ -4859,7 +4840,7 @@
     </w:p>
     <w:tbl>
       <w:tblPr>
-        <w:tblStyle w:val="a5"/>
+        <w:tblStyle w:val="TableGrid"/>
         <w:tblW w:w="0" w:type="auto"/>
         <w:tblBorders>
           <w:top w:val="single" w:sz="4" w:space="0" w:color="FFFFFF"/>
@@ -5266,7 +5247,7 @@
     </w:p>
     <w:tbl>
       <w:tblPr>
-        <w:tblStyle w:val="a5"/>
+        <w:tblStyle w:val="TableGrid"/>
         <w:tblW w:w="0" w:type="auto"/>
         <w:tblBorders>
           <w:top w:val="single" w:sz="4" w:space="0" w:color="FFFFFF"/>
@@ -5653,85 +5634,809 @@
     </w:tbl>
     <w:p>
       <w:pPr>
+        <w:pStyle w:val="Heading1"/>
         <w:bidi w:val="0"/>
-        <w:rPr>
-          <w:rFonts w:asciiTheme="majorBidi" w:hAnsiTheme="majorBidi"/>
-          <w:b/>
-          <w:bCs w:val="0"/>
-          <w:color w:val="ED7D31" w:themeColor="accent2"/>
-          <w:sz w:val="28"/>
-          <w:szCs w:val="28"/>
-        </w:rPr>
-      </w:pPr>
-    </w:p>
-    <w:p>
-      <w:pPr>
-        <w:bidi w:val="0"/>
-        <w:rPr>
-          <w:rFonts w:asciiTheme="majorBidi" w:hAnsiTheme="majorBidi"/>
-          <w:b/>
-          <w:bCs w:val="0"/>
-          <w:color w:val="ED7D31" w:themeColor="accent2"/>
-          <w:sz w:val="28"/>
-          <w:szCs w:val="28"/>
-        </w:rPr>
-      </w:pPr>
-    </w:p>
-    <w:p>
-      <w:pPr>
-        <w:bidi w:val="0"/>
-        <w:rPr>
-          <w:rFonts w:asciiTheme="majorBidi" w:hAnsiTheme="majorBidi"/>
-          <w:b/>
-          <w:bCs w:val="0"/>
-          <w:color w:val="ED7D31" w:themeColor="accent2"/>
-          <w:sz w:val="28"/>
-          <w:szCs w:val="28"/>
-        </w:rPr>
-      </w:pPr>
-    </w:p>
-    <w:p>
-      <w:pPr>
-        <w:bidi w:val="0"/>
-        <w:rPr>
-          <w:rFonts w:asciiTheme="majorBidi" w:hAnsiTheme="majorBidi"/>
-          <w:b/>
-          <w:bCs w:val="0"/>
-          <w:color w:val="ED7D31" w:themeColor="accent2"/>
-          <w:sz w:val="28"/>
-          <w:szCs w:val="28"/>
-        </w:rPr>
-      </w:pPr>
-    </w:p>
-    <w:p>
-      <w:pPr>
-        <w:bidi w:val="0"/>
-        <w:rPr>
-          <w:rFonts w:asciiTheme="majorBidi" w:hAnsiTheme="majorBidi"/>
-          <w:b/>
-          <w:bCs w:val="0"/>
-          <w:color w:val="ED7D31" w:themeColor="accent2"/>
-          <w:sz w:val="28"/>
-          <w:szCs w:val="28"/>
-        </w:rPr>
-      </w:pPr>
-    </w:p>
-    <w:p>
-      <w:pPr>
-        <w:bidi w:val="0"/>
-        <w:rPr>
-          <w:rFonts w:asciiTheme="majorBidi" w:hAnsiTheme="majorBidi"/>
-          <w:b/>
-          <w:bCs w:val="0"/>
-          <w:color w:val="ED7D31" w:themeColor="accent2"/>
-          <w:sz w:val="28"/>
-          <w:szCs w:val="28"/>
-        </w:rPr>
+        <w:jc w:val="left"/>
       </w:pPr>
     </w:p>
     <w:tbl>
       <w:tblPr>
-        <w:tblStyle w:val="a5"/>
+        <w:tblStyle w:val="TableGrid"/>
+        <w:tblW w:w="0" w:type="auto"/>
+        <w:tblBorders>
+          <w:top w:val="single" w:sz="4" w:space="0" w:color="FFFFFF"/>
+          <w:left w:val="single" w:sz="4" w:space="0" w:color="FFFFFF"/>
+          <w:bottom w:val="single" w:sz="4" w:space="0" w:color="FFFFFF"/>
+          <w:right w:val="single" w:sz="4" w:space="0" w:color="FFFFFF"/>
+          <w:insideH w:val="single" w:sz="4" w:space="0" w:color="FFFFFF"/>
+          <w:insideV w:val="single" w:sz="4" w:space="0" w:color="FFFFFF"/>
+        </w:tblBorders>
+        <w:tblLook w:val="04A0" w:firstRow="1" w:lastRow="0" w:firstColumn="1" w:lastColumn="0" w:noHBand="0" w:noVBand="1"/>
+      </w:tblPr>
+      <w:tblGrid>
+        <w:gridCol w:w="2405"/>
+        <w:gridCol w:w="142"/>
+        <w:gridCol w:w="2547"/>
+        <w:gridCol w:w="1783"/>
+      </w:tblGrid>
+      <w:tr>
+        <w:trPr>
+          <w:gridAfter w:val="1"/>
+          <w:wAfter w:w="1783" w:type="dxa"/>
+        </w:trPr>
+        <w:tc>
+          <w:tcPr>
+            <w:tcW w:w="2405" w:type="dxa"/>
+            <w:shd w:val="clear" w:color="auto" w:fill="D9D9D9" w:themeFill="background1" w:themeFillShade="D9"/>
+          </w:tcPr>
+          <w:p>
+            <w:pPr>
+              <w:bidi w:val="0"/>
+              <w:rPr>
+                <w:rFonts w:asciiTheme="majorBidi" w:hAnsiTheme="majorBidi"/>
+                <w:b/>
+                <w:bCs w:val="0"/>
+                <w:color w:val="ED7D31" w:themeColor="accent2"/>
+                <w:sz w:val="28"/>
+                <w:szCs w:val="28"/>
+              </w:rPr>
+            </w:pPr>
+            <w:r>
+              <w:rPr>
+                <w:rFonts w:asciiTheme="majorBidi" w:hAnsiTheme="majorBidi"/>
+                <w:b/>
+                <w:color w:val="000000" w:themeColor="text1"/>
+                <w:sz w:val="28"/>
+                <w:szCs w:val="28"/>
+              </w:rPr>
+              <w:t>Class</w:t>
+            </w:r>
+          </w:p>
+        </w:tc>
+        <w:tc>
+          <w:tcPr>
+            <w:tcW w:w="2689" w:type="dxa"/>
+            <w:gridSpan w:val="2"/>
+            <w:shd w:val="clear" w:color="auto" w:fill="FFFFFF" w:themeFill="background1"/>
+          </w:tcPr>
+          <w:p>
+            <w:pPr>
+              <w:bidi w:val="0"/>
+              <w:rPr>
+                <w:rFonts w:asciiTheme="majorBidi" w:hAnsiTheme="majorBidi"/>
+                <w:b/>
+                <w:bCs w:val="0"/>
+                <w:color w:val="000000" w:themeColor="text1"/>
+                <w:sz w:val="28"/>
+                <w:szCs w:val="28"/>
+              </w:rPr>
+            </w:pPr>
+            <w:r>
+              <w:rPr>
+                <w:rFonts w:asciiTheme="majorBidi" w:hAnsiTheme="majorBidi"/>
+                <w:b/>
+                <w:color w:val="000000" w:themeColor="text1"/>
+                <w:sz w:val="28"/>
+                <w:szCs w:val="28"/>
+              </w:rPr>
+              <w:t>User</w:t>
+            </w:r>
+          </w:p>
+        </w:tc>
+      </w:tr>
+      <w:tr>
+        <w:trPr>
+          <w:gridAfter w:val="1"/>
+          <w:wAfter w:w="1783" w:type="dxa"/>
+        </w:trPr>
+        <w:tc>
+          <w:tcPr>
+            <w:tcW w:w="2405" w:type="dxa"/>
+            <w:shd w:val="clear" w:color="auto" w:fill="D9D9D9" w:themeFill="background1" w:themeFillShade="D9"/>
+          </w:tcPr>
+          <w:p>
+            <w:pPr>
+              <w:bidi w:val="0"/>
+              <w:rPr>
+                <w:rFonts w:asciiTheme="majorBidi" w:hAnsiTheme="majorBidi"/>
+                <w:b/>
+                <w:bCs w:val="0"/>
+                <w:color w:val="000000" w:themeColor="text1"/>
+                <w:sz w:val="28"/>
+                <w:szCs w:val="28"/>
+              </w:rPr>
+            </w:pPr>
+            <w:r>
+              <w:rPr>
+                <w:rFonts w:asciiTheme="majorBidi" w:hAnsiTheme="majorBidi"/>
+                <w:b/>
+                <w:color w:val="000000" w:themeColor="text1"/>
+                <w:sz w:val="28"/>
+                <w:szCs w:val="28"/>
+              </w:rPr>
+              <w:t>Method</w:t>
+            </w:r>
+          </w:p>
+        </w:tc>
+        <w:tc>
+          <w:tcPr>
+            <w:tcW w:w="2689" w:type="dxa"/>
+            <w:gridSpan w:val="2"/>
+            <w:shd w:val="clear" w:color="auto" w:fill="FFFFFF" w:themeFill="background1"/>
+          </w:tcPr>
+          <w:p>
+            <w:pPr>
+              <w:bidi w:val="0"/>
+              <w:rPr>
+                <w:rFonts w:asciiTheme="majorBidi" w:hAnsiTheme="majorBidi"/>
+                <w:b/>
+                <w:bCs w:val="0"/>
+                <w:color w:val="000000" w:themeColor="text1"/>
+                <w:sz w:val="28"/>
+                <w:szCs w:val="28"/>
+              </w:rPr>
+            </w:pPr>
+            <w:r>
+              <w:rPr>
+                <w:rFonts w:asciiTheme="majorBidi" w:hAnsiTheme="majorBidi"/>
+                <w:b/>
+                <w:sz w:val="28"/>
+                <w:szCs w:val="28"/>
+              </w:rPr>
+              <w:t>ChooseRole</w:t>
+            </w:r>
+          </w:p>
+        </w:tc>
+      </w:tr>
+      <w:tr>
+        <w:trPr>
+          <w:gridAfter w:val="1"/>
+          <w:wAfter w:w="1783" w:type="dxa"/>
+          <w:trHeight w:val="340"/>
+        </w:trPr>
+        <w:tc>
+          <w:tcPr>
+            <w:tcW w:w="2405" w:type="dxa"/>
+            <w:shd w:val="clear" w:color="auto" w:fill="D9D9D9" w:themeFill="background1" w:themeFillShade="D9"/>
+          </w:tcPr>
+          <w:p>
+            <w:pPr>
+              <w:bidi w:val="0"/>
+              <w:rPr>
+                <w:rFonts w:asciiTheme="majorBidi" w:hAnsiTheme="majorBidi"/>
+                <w:b/>
+                <w:bCs w:val="0"/>
+                <w:color w:val="000000" w:themeColor="text1"/>
+                <w:sz w:val="28"/>
+                <w:szCs w:val="28"/>
+              </w:rPr>
+            </w:pPr>
+            <w:r>
+              <w:rPr>
+                <w:rFonts w:asciiTheme="majorBidi" w:hAnsiTheme="majorBidi"/>
+                <w:b/>
+                <w:color w:val="000000" w:themeColor="text1"/>
+                <w:sz w:val="28"/>
+                <w:szCs w:val="28"/>
+              </w:rPr>
+              <w:t>Visibility</w:t>
+            </w:r>
+          </w:p>
+        </w:tc>
+        <w:tc>
+          <w:tcPr>
+            <w:tcW w:w="2689" w:type="dxa"/>
+            <w:gridSpan w:val="2"/>
+            <w:shd w:val="clear" w:color="auto" w:fill="FFFFFF" w:themeFill="background1"/>
+          </w:tcPr>
+          <w:p>
+            <w:pPr>
+              <w:bidi w:val="0"/>
+              <w:rPr>
+                <w:rFonts w:asciiTheme="majorBidi" w:hAnsiTheme="majorBidi"/>
+                <w:b/>
+                <w:bCs w:val="0"/>
+                <w:color w:val="000000" w:themeColor="text1"/>
+                <w:sz w:val="28"/>
+                <w:szCs w:val="28"/>
+              </w:rPr>
+            </w:pPr>
+            <w:r>
+              <w:rPr>
+                <w:rFonts w:asciiTheme="majorBidi" w:hAnsiTheme="majorBidi"/>
+                <w:b/>
+                <w:color w:val="000000" w:themeColor="text1"/>
+                <w:sz w:val="28"/>
+                <w:szCs w:val="28"/>
+              </w:rPr>
+              <w:t>public</w:t>
+            </w:r>
+          </w:p>
+        </w:tc>
+      </w:tr>
+      <w:tr>
+        <w:trPr>
+          <w:gridAfter w:val="1"/>
+          <w:wAfter w:w="1783" w:type="dxa"/>
+        </w:trPr>
+        <w:tc>
+          <w:tcPr>
+            <w:tcW w:w="2405" w:type="dxa"/>
+            <w:shd w:val="clear" w:color="auto" w:fill="D9D9D9" w:themeFill="background1" w:themeFillShade="D9"/>
+          </w:tcPr>
+          <w:p>
+            <w:pPr>
+              <w:bidi w:val="0"/>
+              <w:rPr>
+                <w:rFonts w:asciiTheme="majorBidi" w:hAnsiTheme="majorBidi"/>
+                <w:b/>
+                <w:bCs w:val="0"/>
+                <w:color w:val="000000" w:themeColor="text1"/>
+                <w:sz w:val="28"/>
+                <w:szCs w:val="28"/>
+              </w:rPr>
+            </w:pPr>
+            <w:r>
+              <w:rPr>
+                <w:rFonts w:asciiTheme="majorBidi" w:hAnsiTheme="majorBidi"/>
+                <w:b/>
+                <w:color w:val="000000" w:themeColor="text1"/>
+                <w:sz w:val="28"/>
+                <w:szCs w:val="28"/>
+              </w:rPr>
+              <w:t>Return type</w:t>
+            </w:r>
+          </w:p>
+        </w:tc>
+        <w:tc>
+          <w:tcPr>
+            <w:tcW w:w="2689" w:type="dxa"/>
+            <w:gridSpan w:val="2"/>
+            <w:shd w:val="clear" w:color="auto" w:fill="FFFFFF" w:themeFill="background1"/>
+          </w:tcPr>
+          <w:p>
+            <w:pPr>
+              <w:bidi w:val="0"/>
+              <w:rPr>
+                <w:rFonts w:asciiTheme="majorBidi" w:hAnsiTheme="majorBidi"/>
+                <w:b/>
+                <w:bCs w:val="0"/>
+                <w:color w:val="000000" w:themeColor="text1"/>
+                <w:sz w:val="28"/>
+                <w:szCs w:val="28"/>
+              </w:rPr>
+            </w:pPr>
+            <w:r>
+              <w:rPr>
+                <w:rFonts w:asciiTheme="majorBidi" w:hAnsiTheme="majorBidi"/>
+                <w:b/>
+                <w:color w:val="000000" w:themeColor="text1"/>
+                <w:sz w:val="28"/>
+                <w:szCs w:val="28"/>
+              </w:rPr>
+              <w:t>void</w:t>
+            </w:r>
+          </w:p>
+        </w:tc>
+      </w:tr>
+      <w:tr>
+        <w:trPr>
+          <w:gridAfter w:val="1"/>
+          <w:wAfter w:w="1783" w:type="dxa"/>
+          <w:trHeight w:val="115"/>
+        </w:trPr>
+        <w:tc>
+          <w:tcPr>
+            <w:tcW w:w="2405" w:type="dxa"/>
+            <w:shd w:val="clear" w:color="auto" w:fill="D9D9D9" w:themeFill="background1" w:themeFillShade="D9"/>
+          </w:tcPr>
+          <w:p>
+            <w:pPr>
+              <w:bidi w:val="0"/>
+              <w:rPr>
+                <w:rFonts w:asciiTheme="majorBidi" w:hAnsiTheme="majorBidi"/>
+                <w:b/>
+                <w:bCs w:val="0"/>
+                <w:color w:val="000000" w:themeColor="text1"/>
+                <w:sz w:val="28"/>
+                <w:szCs w:val="28"/>
+              </w:rPr>
+            </w:pPr>
+            <w:r>
+              <w:rPr>
+                <w:rFonts w:asciiTheme="majorBidi" w:hAnsiTheme="majorBidi"/>
+                <w:b/>
+                <w:color w:val="000000" w:themeColor="text1"/>
+                <w:sz w:val="28"/>
+                <w:szCs w:val="28"/>
+              </w:rPr>
+              <w:t>Parameters, types</w:t>
+            </w:r>
+          </w:p>
+        </w:tc>
+        <w:tc>
+          <w:tcPr>
+            <w:tcW w:w="2689" w:type="dxa"/>
+            <w:gridSpan w:val="2"/>
+            <w:shd w:val="clear" w:color="auto" w:fill="FFFFFF" w:themeFill="background1"/>
+          </w:tcPr>
+          <w:p>
+            <w:pPr>
+              <w:bidi w:val="0"/>
+              <w:rPr>
+                <w:rFonts w:asciiTheme="majorBidi" w:hAnsiTheme="majorBidi"/>
+                <w:b/>
+                <w:bCs w:val="0"/>
+                <w:color w:val="000000" w:themeColor="text1"/>
+                <w:sz w:val="28"/>
+                <w:szCs w:val="28"/>
+              </w:rPr>
+            </w:pPr>
+            <w:r>
+              <w:rPr>
+                <w:rFonts w:asciiTheme="majorBidi" w:hAnsiTheme="majorBidi"/>
+                <w:b/>
+                <w:color w:val="000000" w:themeColor="text1"/>
+                <w:sz w:val="28"/>
+                <w:szCs w:val="28"/>
+              </w:rPr>
+              <w:t>none</w:t>
+            </w:r>
+          </w:p>
+        </w:tc>
+      </w:tr>
+      <w:tr>
+        <w:trPr>
+          <w:gridAfter w:val="1"/>
+          <w:wAfter w:w="1783" w:type="dxa"/>
+        </w:trPr>
+        <w:tc>
+          <w:tcPr>
+            <w:tcW w:w="2405" w:type="dxa"/>
+            <w:shd w:val="clear" w:color="auto" w:fill="D9D9D9" w:themeFill="background1" w:themeFillShade="D9"/>
+          </w:tcPr>
+          <w:p>
+            <w:pPr>
+              <w:bidi w:val="0"/>
+              <w:rPr>
+                <w:rFonts w:asciiTheme="majorBidi" w:hAnsiTheme="majorBidi"/>
+                <w:b/>
+                <w:bCs w:val="0"/>
+                <w:color w:val="ED7D31" w:themeColor="accent2"/>
+                <w:sz w:val="28"/>
+                <w:szCs w:val="28"/>
+              </w:rPr>
+            </w:pPr>
+            <w:r>
+              <w:rPr>
+                <w:rFonts w:asciiTheme="majorBidi" w:hAnsiTheme="majorBidi"/>
+                <w:b/>
+                <w:color w:val="000000" w:themeColor="text1"/>
+                <w:sz w:val="28"/>
+                <w:szCs w:val="28"/>
+              </w:rPr>
+              <w:t>Description</w:t>
+            </w:r>
+          </w:p>
+        </w:tc>
+        <w:tc>
+          <w:tcPr>
+            <w:tcW w:w="2689" w:type="dxa"/>
+            <w:gridSpan w:val="2"/>
+            <w:shd w:val="clear" w:color="auto" w:fill="FFFFFF" w:themeFill="background1"/>
+          </w:tcPr>
+          <w:p>
+            <w:pPr>
+              <w:bidi w:val="0"/>
+              <w:rPr>
+                <w:rFonts w:asciiTheme="majorBidi" w:hAnsiTheme="majorBidi"/>
+                <w:b/>
+                <w:bCs w:val="0"/>
+                <w:color w:val="000000" w:themeColor="text1"/>
+                <w:sz w:val="28"/>
+                <w:szCs w:val="28"/>
+              </w:rPr>
+            </w:pPr>
+            <w:r>
+              <w:rPr>
+                <w:rFonts w:asciiTheme="majorBidi" w:hAnsiTheme="majorBidi"/>
+                <w:b/>
+                <w:color w:val="000000" w:themeColor="text1"/>
+                <w:sz w:val="28"/>
+                <w:szCs w:val="28"/>
+              </w:rPr>
+              <w:t>Makes a user chooses his role</w:t>
+            </w:r>
+          </w:p>
+        </w:tc>
+      </w:tr>
+      <w:tr>
+        <w:tc>
+          <w:tcPr>
+            <w:tcW w:w="2547" w:type="dxa"/>
+            <w:gridSpan w:val="2"/>
+            <w:shd w:val="clear" w:color="auto" w:fill="D9D9D9" w:themeFill="background1" w:themeFillShade="D9"/>
+          </w:tcPr>
+          <w:p>
+            <w:pPr>
+              <w:bidi w:val="0"/>
+              <w:rPr>
+                <w:rFonts w:asciiTheme="majorBidi" w:hAnsiTheme="majorBidi"/>
+                <w:b/>
+                <w:bCs w:val="0"/>
+                <w:color w:val="ED7D31" w:themeColor="accent2"/>
+                <w:sz w:val="28"/>
+                <w:szCs w:val="28"/>
+              </w:rPr>
+            </w:pPr>
+            <w:r>
+              <w:rPr>
+                <w:rFonts w:asciiTheme="majorBidi" w:hAnsiTheme="majorBidi"/>
+                <w:b/>
+                <w:color w:val="000000" w:themeColor="text1"/>
+                <w:sz w:val="28"/>
+                <w:szCs w:val="28"/>
+              </w:rPr>
+              <w:lastRenderedPageBreak/>
+              <w:t>Class</w:t>
+            </w:r>
+          </w:p>
+        </w:tc>
+        <w:tc>
+          <w:tcPr>
+            <w:tcW w:w="4330" w:type="dxa"/>
+            <w:gridSpan w:val="2"/>
+            <w:shd w:val="clear" w:color="auto" w:fill="FFFFFF" w:themeFill="background1"/>
+          </w:tcPr>
+          <w:p>
+            <w:pPr>
+              <w:bidi w:val="0"/>
+              <w:rPr>
+                <w:rFonts w:asciiTheme="majorBidi" w:hAnsiTheme="majorBidi"/>
+                <w:b/>
+                <w:bCs w:val="0"/>
+                <w:color w:val="000000" w:themeColor="text1"/>
+                <w:sz w:val="28"/>
+                <w:szCs w:val="28"/>
+              </w:rPr>
+            </w:pPr>
+            <w:r>
+              <w:rPr>
+                <w:rFonts w:asciiTheme="majorBidi" w:hAnsiTheme="majorBidi"/>
+                <w:b/>
+                <w:color w:val="000000"/>
+                <w:sz w:val="28"/>
+                <w:szCs w:val="28"/>
+              </w:rPr>
+              <w:t>User</w:t>
+            </w:r>
+          </w:p>
+        </w:tc>
+      </w:tr>
+      <w:tr>
+        <w:tc>
+          <w:tcPr>
+            <w:tcW w:w="2547" w:type="dxa"/>
+            <w:gridSpan w:val="2"/>
+            <w:shd w:val="clear" w:color="auto" w:fill="D9D9D9" w:themeFill="background1" w:themeFillShade="D9"/>
+          </w:tcPr>
+          <w:p>
+            <w:pPr>
+              <w:bidi w:val="0"/>
+              <w:rPr>
+                <w:rFonts w:asciiTheme="majorBidi" w:hAnsiTheme="majorBidi"/>
+                <w:b/>
+                <w:bCs w:val="0"/>
+                <w:color w:val="000000" w:themeColor="text1"/>
+                <w:sz w:val="28"/>
+                <w:szCs w:val="28"/>
+              </w:rPr>
+            </w:pPr>
+            <w:r>
+              <w:rPr>
+                <w:rFonts w:asciiTheme="majorBidi" w:hAnsiTheme="majorBidi"/>
+                <w:b/>
+                <w:color w:val="000000" w:themeColor="text1"/>
+                <w:sz w:val="28"/>
+                <w:szCs w:val="28"/>
+              </w:rPr>
+              <w:t>Method</w:t>
+            </w:r>
+          </w:p>
+        </w:tc>
+        <w:tc>
+          <w:tcPr>
+            <w:tcW w:w="4330" w:type="dxa"/>
+            <w:gridSpan w:val="2"/>
+            <w:shd w:val="clear" w:color="auto" w:fill="FFFFFF" w:themeFill="background1"/>
+          </w:tcPr>
+          <w:p>
+            <w:pPr>
+              <w:bidi w:val="0"/>
+              <w:rPr>
+                <w:rFonts w:asciiTheme="majorBidi" w:hAnsiTheme="majorBidi"/>
+                <w:b/>
+                <w:bCs w:val="0"/>
+                <w:color w:val="000000" w:themeColor="text1"/>
+                <w:sz w:val="28"/>
+                <w:szCs w:val="28"/>
+              </w:rPr>
+            </w:pPr>
+            <w:r>
+              <w:rPr>
+                <w:rFonts w:asciiTheme="majorBidi" w:hAnsiTheme="majorBidi"/>
+                <w:b/>
+                <w:sz w:val="28"/>
+                <w:szCs w:val="28"/>
+              </w:rPr>
+              <w:t>Login</w:t>
+            </w:r>
+          </w:p>
+        </w:tc>
+      </w:tr>
+      <w:tr>
+        <w:trPr>
+          <w:trHeight w:val="340"/>
+        </w:trPr>
+        <w:tc>
+          <w:tcPr>
+            <w:tcW w:w="2547" w:type="dxa"/>
+            <w:gridSpan w:val="2"/>
+            <w:shd w:val="clear" w:color="auto" w:fill="D9D9D9" w:themeFill="background1" w:themeFillShade="D9"/>
+          </w:tcPr>
+          <w:p>
+            <w:pPr>
+              <w:bidi w:val="0"/>
+              <w:rPr>
+                <w:rFonts w:asciiTheme="majorBidi" w:hAnsiTheme="majorBidi"/>
+                <w:b/>
+                <w:bCs w:val="0"/>
+                <w:color w:val="000000" w:themeColor="text1"/>
+                <w:sz w:val="28"/>
+                <w:szCs w:val="28"/>
+              </w:rPr>
+            </w:pPr>
+            <w:r>
+              <w:rPr>
+                <w:rFonts w:asciiTheme="majorBidi" w:hAnsiTheme="majorBidi"/>
+                <w:b/>
+                <w:color w:val="000000" w:themeColor="text1"/>
+                <w:sz w:val="28"/>
+                <w:szCs w:val="28"/>
+              </w:rPr>
+              <w:t>Visibility</w:t>
+            </w:r>
+          </w:p>
+        </w:tc>
+        <w:tc>
+          <w:tcPr>
+            <w:tcW w:w="4330" w:type="dxa"/>
+            <w:gridSpan w:val="2"/>
+            <w:shd w:val="clear" w:color="auto" w:fill="FFFFFF" w:themeFill="background1"/>
+          </w:tcPr>
+          <w:p>
+            <w:pPr>
+              <w:bidi w:val="0"/>
+              <w:rPr>
+                <w:rFonts w:asciiTheme="majorBidi" w:hAnsiTheme="majorBidi"/>
+                <w:b/>
+                <w:bCs w:val="0"/>
+                <w:color w:val="000000" w:themeColor="text1"/>
+                <w:sz w:val="28"/>
+                <w:szCs w:val="28"/>
+              </w:rPr>
+            </w:pPr>
+            <w:r>
+              <w:rPr>
+                <w:rFonts w:asciiTheme="majorBidi" w:hAnsiTheme="majorBidi"/>
+                <w:b/>
+                <w:color w:val="000000" w:themeColor="text1"/>
+                <w:sz w:val="28"/>
+                <w:szCs w:val="28"/>
+              </w:rPr>
+              <w:t>public</w:t>
+            </w:r>
+          </w:p>
+        </w:tc>
+      </w:tr>
+      <w:tr>
+        <w:tc>
+          <w:tcPr>
+            <w:tcW w:w="2547" w:type="dxa"/>
+            <w:gridSpan w:val="2"/>
+            <w:shd w:val="clear" w:color="auto" w:fill="D9D9D9" w:themeFill="background1" w:themeFillShade="D9"/>
+          </w:tcPr>
+          <w:p>
+            <w:pPr>
+              <w:bidi w:val="0"/>
+              <w:rPr>
+                <w:rFonts w:asciiTheme="majorBidi" w:hAnsiTheme="majorBidi"/>
+                <w:b/>
+                <w:bCs w:val="0"/>
+                <w:color w:val="000000" w:themeColor="text1"/>
+                <w:sz w:val="28"/>
+                <w:szCs w:val="28"/>
+              </w:rPr>
+            </w:pPr>
+            <w:r>
+              <w:rPr>
+                <w:rFonts w:asciiTheme="majorBidi" w:hAnsiTheme="majorBidi"/>
+                <w:b/>
+                <w:color w:val="000000" w:themeColor="text1"/>
+                <w:sz w:val="28"/>
+                <w:szCs w:val="28"/>
+              </w:rPr>
+              <w:t>Return type</w:t>
+            </w:r>
+          </w:p>
+        </w:tc>
+        <w:tc>
+          <w:tcPr>
+            <w:tcW w:w="4330" w:type="dxa"/>
+            <w:gridSpan w:val="2"/>
+            <w:shd w:val="clear" w:color="auto" w:fill="FFFFFF" w:themeFill="background1"/>
+          </w:tcPr>
+          <w:p>
+            <w:pPr>
+              <w:bidi w:val="0"/>
+              <w:rPr>
+                <w:rFonts w:asciiTheme="majorBidi" w:hAnsiTheme="majorBidi"/>
+                <w:b/>
+                <w:bCs w:val="0"/>
+                <w:color w:val="000000" w:themeColor="text1"/>
+                <w:sz w:val="28"/>
+                <w:szCs w:val="28"/>
+              </w:rPr>
+            </w:pPr>
+            <w:r>
+              <w:rPr>
+                <w:rFonts w:asciiTheme="majorBidi" w:hAnsiTheme="majorBidi"/>
+                <w:b/>
+                <w:color w:val="000000" w:themeColor="text1"/>
+                <w:sz w:val="28"/>
+                <w:szCs w:val="28"/>
+              </w:rPr>
+              <w:t>void</w:t>
+            </w:r>
+          </w:p>
+        </w:tc>
+      </w:tr>
+      <w:tr>
+        <w:trPr>
+          <w:trHeight w:val="115"/>
+        </w:trPr>
+        <w:tc>
+          <w:tcPr>
+            <w:tcW w:w="2547" w:type="dxa"/>
+            <w:gridSpan w:val="2"/>
+            <w:shd w:val="clear" w:color="auto" w:fill="D9D9D9" w:themeFill="background1" w:themeFillShade="D9"/>
+          </w:tcPr>
+          <w:p>
+            <w:pPr>
+              <w:bidi w:val="0"/>
+              <w:rPr>
+                <w:rFonts w:asciiTheme="majorBidi" w:hAnsiTheme="majorBidi"/>
+                <w:b/>
+                <w:bCs w:val="0"/>
+                <w:color w:val="000000" w:themeColor="text1"/>
+                <w:sz w:val="28"/>
+                <w:szCs w:val="28"/>
+              </w:rPr>
+            </w:pPr>
+            <w:r>
+              <w:rPr>
+                <w:rFonts w:asciiTheme="majorBidi" w:hAnsiTheme="majorBidi"/>
+                <w:b/>
+                <w:color w:val="000000" w:themeColor="text1"/>
+                <w:sz w:val="28"/>
+                <w:szCs w:val="28"/>
+              </w:rPr>
+              <w:t>Parameters, types</w:t>
+            </w:r>
+          </w:p>
+        </w:tc>
+        <w:tc>
+          <w:tcPr>
+            <w:tcW w:w="4330" w:type="dxa"/>
+            <w:gridSpan w:val="2"/>
+            <w:shd w:val="clear" w:color="auto" w:fill="FFFFFF" w:themeFill="background1"/>
+          </w:tcPr>
+          <w:p>
+            <w:pPr>
+              <w:bidi w:val="0"/>
+              <w:rPr>
+                <w:rFonts w:asciiTheme="majorBidi" w:hAnsiTheme="majorBidi"/>
+                <w:b/>
+                <w:bCs w:val="0"/>
+                <w:color w:val="000000" w:themeColor="text1"/>
+                <w:sz w:val="28"/>
+                <w:szCs w:val="28"/>
+              </w:rPr>
+            </w:pPr>
+            <w:r>
+              <w:rPr>
+                <w:rFonts w:asciiTheme="majorBidi" w:hAnsiTheme="majorBidi"/>
+                <w:b/>
+                <w:color w:val="000000" w:themeColor="text1"/>
+                <w:sz w:val="28"/>
+                <w:szCs w:val="28"/>
+              </w:rPr>
+              <w:t>none</w:t>
+            </w:r>
+          </w:p>
+        </w:tc>
+      </w:tr>
+      <w:tr>
+        <w:tc>
+          <w:tcPr>
+            <w:tcW w:w="2547" w:type="dxa"/>
+            <w:gridSpan w:val="2"/>
+            <w:shd w:val="clear" w:color="auto" w:fill="D9D9D9" w:themeFill="background1" w:themeFillShade="D9"/>
+          </w:tcPr>
+          <w:p>
+            <w:pPr>
+              <w:bidi w:val="0"/>
+              <w:rPr>
+                <w:rFonts w:asciiTheme="majorBidi" w:hAnsiTheme="majorBidi"/>
+                <w:b/>
+                <w:bCs w:val="0"/>
+                <w:color w:val="ED7D31" w:themeColor="accent2"/>
+                <w:sz w:val="28"/>
+                <w:szCs w:val="28"/>
+              </w:rPr>
+            </w:pPr>
+            <w:r>
+              <w:rPr>
+                <w:rFonts w:asciiTheme="majorBidi" w:hAnsiTheme="majorBidi"/>
+                <w:b/>
+                <w:color w:val="000000" w:themeColor="text1"/>
+                <w:sz w:val="28"/>
+                <w:szCs w:val="28"/>
+              </w:rPr>
+              <w:t>Description</w:t>
+            </w:r>
+          </w:p>
+        </w:tc>
+        <w:tc>
+          <w:tcPr>
+            <w:tcW w:w="4330" w:type="dxa"/>
+            <w:gridSpan w:val="2"/>
+            <w:shd w:val="clear" w:color="auto" w:fill="FFFFFF" w:themeFill="background1"/>
+          </w:tcPr>
+          <w:p>
+            <w:pPr>
+              <w:bidi w:val="0"/>
+              <w:rPr>
+                <w:rFonts w:asciiTheme="majorBidi" w:hAnsiTheme="majorBidi"/>
+                <w:b/>
+                <w:bCs w:val="0"/>
+                <w:color w:val="000000" w:themeColor="text1"/>
+                <w:sz w:val="28"/>
+                <w:szCs w:val="28"/>
+              </w:rPr>
+            </w:pPr>
+            <w:r>
+              <w:rPr>
+                <w:rFonts w:asciiTheme="majorBidi" w:hAnsiTheme="majorBidi"/>
+                <w:b/>
+                <w:color w:val="000000" w:themeColor="text1"/>
+                <w:sz w:val="28"/>
+                <w:szCs w:val="28"/>
+              </w:rPr>
+              <w:t xml:space="preserve">Makes a user entre his login information and check it </w:t>
+            </w:r>
+          </w:p>
+        </w:tc>
+      </w:tr>
+    </w:tbl>
+    <w:p>
+      <w:pPr>
+        <w:bidi w:val="0"/>
+      </w:pPr>
+    </w:p>
+    <w:tbl>
+      <w:tblPr>
+        <w:tblStyle w:val="TableGrid"/>
         <w:tblW w:w="0" w:type="auto"/>
         <w:tblBorders>
           <w:top w:val="single" w:sz="4" w:space="0" w:color="FFFFFF"/>
@@ -5773,7 +6478,6 @@
                 <w:sz w:val="28"/>
                 <w:szCs w:val="28"/>
               </w:rPr>
-              <w:lastRenderedPageBreak/>
               <w:t>Class</w:t>
             </w:r>
           </w:p>
@@ -6149,7 +6853,7 @@
     </w:p>
     <w:p>
       <w:pPr>
-        <w:pStyle w:val="3"/>
+        <w:pStyle w:val="Heading3"/>
         <w:bidi w:val="0"/>
         <w:jc w:val="left"/>
         <w:rPr>
@@ -6169,9 +6873,8 @@
           <w:sz w:val="32"/>
           <w:szCs w:val="40"/>
         </w:rPr>
-        <w:t xml:space="preserve">2.3.2. </w:t>
+        <w:t>2.3.2. Faculty</w:t>
       </w:r>
-      <w:proofErr w:type="spellStart"/>
       <w:r>
         <w:rPr>
           <w:rFonts w:asciiTheme="majorBidi" w:hAnsiTheme="majorBidi" w:cstheme="majorBidi"/>
@@ -6180,7 +6883,7 @@
           <w:sz w:val="32"/>
           <w:szCs w:val="40"/>
         </w:rPr>
-        <w:t>Faculty</w:t>
+        <w:t>S</w:t>
       </w:r>
       <w:r>
         <w:rPr>
@@ -6190,28 +6893,7 @@
           <w:sz w:val="32"/>
           <w:szCs w:val="40"/>
         </w:rPr>
-        <w:t>S</w:t>
-      </w:r>
-      <w:r>
-        <w:rPr>
-          <w:rFonts w:asciiTheme="majorBidi" w:hAnsiTheme="majorBidi" w:cstheme="majorBidi"/>
-          <w:b/>
-          <w:bCs w:val="0"/>
-          <w:sz w:val="32"/>
-          <w:szCs w:val="40"/>
-        </w:rPr>
-        <w:t>taff_Student</w:t>
-      </w:r>
-      <w:proofErr w:type="spellEnd"/>
-      <w:r>
-        <w:rPr>
-          <w:rFonts w:asciiTheme="majorBidi" w:hAnsiTheme="majorBidi" w:cstheme="majorBidi"/>
-          <w:b/>
-          <w:bCs w:val="0"/>
-          <w:sz w:val="32"/>
-          <w:szCs w:val="40"/>
-        </w:rPr>
-        <w:t xml:space="preserve"> </w:t>
+        <w:t xml:space="preserve">taff_Student </w:t>
       </w:r>
       <w:r>
         <w:rPr>
@@ -6237,7 +6919,7 @@
     </w:p>
     <w:tbl>
       <w:tblPr>
-        <w:tblStyle w:val="a5"/>
+        <w:tblStyle w:val="TableGrid"/>
         <w:tblW w:w="0" w:type="auto"/>
         <w:tblBorders>
           <w:top w:val="single" w:sz="4" w:space="0" w:color="FFFFFF"/>
@@ -6300,7 +6982,6 @@
                 <w:szCs w:val="28"/>
               </w:rPr>
             </w:pPr>
-            <w:proofErr w:type="spellStart"/>
             <w:r>
               <w:rPr>
                 <w:rFonts w:asciiTheme="majorBidi" w:hAnsiTheme="majorBidi"/>
@@ -6331,7 +7012,6 @@
               </w:rPr>
               <w:t>taff_Student</w:t>
             </w:r>
-            <w:proofErr w:type="spellEnd"/>
           </w:p>
         </w:tc>
       </w:tr>
@@ -6671,439 +7351,7 @@
     </w:p>
     <w:tbl>
       <w:tblPr>
-        <w:tblStyle w:val="a5"/>
-        <w:tblW w:w="0" w:type="auto"/>
-        <w:tblBorders>
-          <w:top w:val="single" w:sz="4" w:space="0" w:color="FFFFFF"/>
-          <w:left w:val="single" w:sz="4" w:space="0" w:color="FFFFFF"/>
-          <w:bottom w:val="single" w:sz="4" w:space="0" w:color="FFFFFF"/>
-          <w:right w:val="single" w:sz="4" w:space="0" w:color="FFFFFF"/>
-          <w:insideH w:val="single" w:sz="4" w:space="0" w:color="FFFFFF"/>
-          <w:insideV w:val="single" w:sz="4" w:space="0" w:color="FFFFFF"/>
-        </w:tblBorders>
-        <w:tblLook w:val="04A0" w:firstRow="1" w:lastRow="0" w:firstColumn="1" w:lastColumn="0" w:noHBand="0" w:noVBand="1"/>
-      </w:tblPr>
-      <w:tblGrid>
-        <w:gridCol w:w="2547"/>
-        <w:gridCol w:w="4330"/>
-      </w:tblGrid>
-      <w:tr>
-        <w:tc>
-          <w:tcPr>
-            <w:tcW w:w="2547" w:type="dxa"/>
-            <w:shd w:val="clear" w:color="auto" w:fill="D9D9D9" w:themeFill="background1" w:themeFillShade="D9"/>
-          </w:tcPr>
-          <w:p>
-            <w:pPr>
-              <w:bidi w:val="0"/>
-              <w:rPr>
-                <w:rFonts w:asciiTheme="majorBidi" w:hAnsiTheme="majorBidi"/>
-                <w:b/>
-                <w:bCs w:val="0"/>
-                <w:color w:val="ED7D31" w:themeColor="accent2"/>
-                <w:sz w:val="28"/>
-                <w:szCs w:val="28"/>
-              </w:rPr>
-            </w:pPr>
-            <w:r>
-              <w:rPr>
-                <w:rFonts w:asciiTheme="majorBidi" w:hAnsiTheme="majorBidi"/>
-                <w:b/>
-                <w:color w:val="000000" w:themeColor="text1"/>
-                <w:sz w:val="28"/>
-                <w:szCs w:val="28"/>
-              </w:rPr>
-              <w:t>Class</w:t>
-            </w:r>
-          </w:p>
-        </w:tc>
-        <w:tc>
-          <w:tcPr>
-            <w:tcW w:w="2547" w:type="dxa"/>
-            <w:shd w:val="clear" w:color="auto" w:fill="FFFFFF" w:themeFill="background1"/>
-          </w:tcPr>
-          <w:p>
-            <w:pPr>
-              <w:bidi w:val="0"/>
-              <w:rPr>
-                <w:rFonts w:asciiTheme="majorBidi" w:hAnsiTheme="majorBidi"/>
-                <w:b/>
-                <w:bCs w:val="0"/>
-                <w:color w:val="000000" w:themeColor="text1"/>
-                <w:sz w:val="28"/>
-                <w:szCs w:val="28"/>
-              </w:rPr>
-            </w:pPr>
-            <w:proofErr w:type="spellStart"/>
-            <w:r>
-              <w:rPr>
-                <w:rFonts w:asciiTheme="majorBidi" w:hAnsiTheme="majorBidi"/>
-                <w:b/>
-                <w:color w:val="000000"/>
-                <w:sz w:val="28"/>
-                <w:szCs w:val="28"/>
-              </w:rPr>
-              <w:t>Faculty</w:t>
-            </w:r>
-            <w:r>
-              <w:rPr>
-                <w:rFonts w:asciiTheme="majorBidi" w:hAnsiTheme="majorBidi"/>
-                <w:b/>
-                <w:color w:val="000000"/>
-                <w:sz w:val="28"/>
-                <w:szCs w:val="28"/>
-              </w:rPr>
-              <w:t>S</w:t>
-            </w:r>
-            <w:r>
-              <w:rPr>
-                <w:rFonts w:asciiTheme="majorBidi" w:hAnsiTheme="majorBidi"/>
-                <w:b/>
-                <w:color w:val="000000"/>
-                <w:sz w:val="28"/>
-                <w:szCs w:val="28"/>
-              </w:rPr>
-              <w:t>taff_Student</w:t>
-            </w:r>
-            <w:proofErr w:type="spellEnd"/>
-          </w:p>
-        </w:tc>
-      </w:tr>
-      <w:tr>
-        <w:tc>
-          <w:tcPr>
-            <w:tcW w:w="2547" w:type="dxa"/>
-            <w:shd w:val="clear" w:color="auto" w:fill="D9D9D9" w:themeFill="background1" w:themeFillShade="D9"/>
-          </w:tcPr>
-          <w:p>
-            <w:pPr>
-              <w:bidi w:val="0"/>
-              <w:rPr>
-                <w:rFonts w:asciiTheme="majorBidi" w:hAnsiTheme="majorBidi"/>
-                <w:b/>
-                <w:bCs w:val="0"/>
-                <w:color w:val="000000" w:themeColor="text1"/>
-                <w:sz w:val="28"/>
-                <w:szCs w:val="28"/>
-              </w:rPr>
-            </w:pPr>
-            <w:r>
-              <w:rPr>
-                <w:rFonts w:asciiTheme="majorBidi" w:hAnsiTheme="majorBidi"/>
-                <w:b/>
-                <w:color w:val="000000" w:themeColor="text1"/>
-                <w:sz w:val="28"/>
-                <w:szCs w:val="28"/>
-              </w:rPr>
-              <w:t>Method</w:t>
-            </w:r>
-          </w:p>
-        </w:tc>
-        <w:tc>
-          <w:tcPr>
-            <w:tcW w:w="2547" w:type="dxa"/>
-            <w:shd w:val="clear" w:color="auto" w:fill="FFFFFF" w:themeFill="background1"/>
-          </w:tcPr>
-          <w:p>
-            <w:pPr>
-              <w:bidi w:val="0"/>
-              <w:rPr>
-                <w:rFonts w:asciiTheme="majorBidi" w:hAnsiTheme="majorBidi"/>
-                <w:b/>
-                <w:bCs w:val="0"/>
-                <w:color w:val="000000" w:themeColor="text1"/>
-                <w:sz w:val="28"/>
-                <w:szCs w:val="28"/>
-              </w:rPr>
-            </w:pPr>
-            <w:r>
-              <w:rPr>
-                <w:rFonts w:asciiTheme="majorBidi" w:hAnsiTheme="majorBidi"/>
-                <w:b/>
-                <w:sz w:val="28"/>
-                <w:szCs w:val="28"/>
-              </w:rPr>
-              <w:t>Login</w:t>
-            </w:r>
-          </w:p>
-        </w:tc>
-      </w:tr>
-      <w:tr>
-        <w:trPr>
-          <w:trHeight w:val="340"/>
-        </w:trPr>
-        <w:tc>
-          <w:tcPr>
-            <w:tcW w:w="2547" w:type="dxa"/>
-            <w:shd w:val="clear" w:color="auto" w:fill="D9D9D9" w:themeFill="background1" w:themeFillShade="D9"/>
-          </w:tcPr>
-          <w:p>
-            <w:pPr>
-              <w:bidi w:val="0"/>
-              <w:rPr>
-                <w:rFonts w:asciiTheme="majorBidi" w:hAnsiTheme="majorBidi"/>
-                <w:b/>
-                <w:bCs w:val="0"/>
-                <w:color w:val="000000" w:themeColor="text1"/>
-                <w:sz w:val="28"/>
-                <w:szCs w:val="28"/>
-              </w:rPr>
-            </w:pPr>
-            <w:r>
-              <w:rPr>
-                <w:rFonts w:asciiTheme="majorBidi" w:hAnsiTheme="majorBidi"/>
-                <w:b/>
-                <w:color w:val="000000" w:themeColor="text1"/>
-                <w:sz w:val="28"/>
-                <w:szCs w:val="28"/>
-              </w:rPr>
-              <w:t>Visibility</w:t>
-            </w:r>
-          </w:p>
-        </w:tc>
-        <w:tc>
-          <w:tcPr>
-            <w:tcW w:w="2547" w:type="dxa"/>
-            <w:shd w:val="clear" w:color="auto" w:fill="FFFFFF" w:themeFill="background1"/>
-          </w:tcPr>
-          <w:p>
-            <w:pPr>
-              <w:bidi w:val="0"/>
-              <w:rPr>
-                <w:rFonts w:asciiTheme="majorBidi" w:hAnsiTheme="majorBidi"/>
-                <w:b/>
-                <w:bCs w:val="0"/>
-                <w:color w:val="000000" w:themeColor="text1"/>
-                <w:sz w:val="28"/>
-                <w:szCs w:val="28"/>
-              </w:rPr>
-            </w:pPr>
-            <w:r>
-              <w:rPr>
-                <w:rFonts w:asciiTheme="majorBidi" w:hAnsiTheme="majorBidi"/>
-                <w:b/>
-                <w:color w:val="000000" w:themeColor="text1"/>
-                <w:sz w:val="28"/>
-                <w:szCs w:val="28"/>
-              </w:rPr>
-              <w:t>public</w:t>
-            </w:r>
-          </w:p>
-        </w:tc>
-      </w:tr>
-      <w:tr>
-        <w:tc>
-          <w:tcPr>
-            <w:tcW w:w="2547" w:type="dxa"/>
-            <w:shd w:val="clear" w:color="auto" w:fill="D9D9D9" w:themeFill="background1" w:themeFillShade="D9"/>
-          </w:tcPr>
-          <w:p>
-            <w:pPr>
-              <w:bidi w:val="0"/>
-              <w:rPr>
-                <w:rFonts w:asciiTheme="majorBidi" w:hAnsiTheme="majorBidi"/>
-                <w:b/>
-                <w:bCs w:val="0"/>
-                <w:color w:val="000000" w:themeColor="text1"/>
-                <w:sz w:val="28"/>
-                <w:szCs w:val="28"/>
-              </w:rPr>
-            </w:pPr>
-            <w:r>
-              <w:rPr>
-                <w:rFonts w:asciiTheme="majorBidi" w:hAnsiTheme="majorBidi"/>
-                <w:b/>
-                <w:color w:val="000000" w:themeColor="text1"/>
-                <w:sz w:val="28"/>
-                <w:szCs w:val="28"/>
-              </w:rPr>
-              <w:t>Return type</w:t>
-            </w:r>
-          </w:p>
-        </w:tc>
-        <w:tc>
-          <w:tcPr>
-            <w:tcW w:w="2547" w:type="dxa"/>
-            <w:shd w:val="clear" w:color="auto" w:fill="FFFFFF" w:themeFill="background1"/>
-          </w:tcPr>
-          <w:p>
-            <w:pPr>
-              <w:bidi w:val="0"/>
-              <w:rPr>
-                <w:rFonts w:asciiTheme="majorBidi" w:hAnsiTheme="majorBidi"/>
-                <w:b/>
-                <w:bCs w:val="0"/>
-                <w:color w:val="000000" w:themeColor="text1"/>
-                <w:sz w:val="28"/>
-                <w:szCs w:val="28"/>
-              </w:rPr>
-            </w:pPr>
-            <w:r>
-              <w:rPr>
-                <w:rFonts w:asciiTheme="majorBidi" w:hAnsiTheme="majorBidi"/>
-                <w:b/>
-                <w:color w:val="000000" w:themeColor="text1"/>
-                <w:sz w:val="28"/>
-                <w:szCs w:val="28"/>
-              </w:rPr>
-              <w:t>void</w:t>
-            </w:r>
-          </w:p>
-        </w:tc>
-      </w:tr>
-      <w:tr>
-        <w:trPr>
-          <w:trHeight w:val="115"/>
-        </w:trPr>
-        <w:tc>
-          <w:tcPr>
-            <w:tcW w:w="2547" w:type="dxa"/>
-            <w:shd w:val="clear" w:color="auto" w:fill="D9D9D9" w:themeFill="background1" w:themeFillShade="D9"/>
-          </w:tcPr>
-          <w:p>
-            <w:pPr>
-              <w:bidi w:val="0"/>
-              <w:rPr>
-                <w:rFonts w:asciiTheme="majorBidi" w:hAnsiTheme="majorBidi"/>
-                <w:b/>
-                <w:bCs w:val="0"/>
-                <w:color w:val="000000" w:themeColor="text1"/>
-                <w:sz w:val="28"/>
-                <w:szCs w:val="28"/>
-              </w:rPr>
-            </w:pPr>
-            <w:r>
-              <w:rPr>
-                <w:rFonts w:asciiTheme="majorBidi" w:hAnsiTheme="majorBidi"/>
-                <w:b/>
-                <w:color w:val="000000" w:themeColor="text1"/>
-                <w:sz w:val="28"/>
-                <w:szCs w:val="28"/>
-              </w:rPr>
-              <w:t>Parameters, types</w:t>
-            </w:r>
-          </w:p>
-        </w:tc>
-        <w:tc>
-          <w:tcPr>
-            <w:tcW w:w="2547" w:type="dxa"/>
-            <w:shd w:val="clear" w:color="auto" w:fill="FFFFFF" w:themeFill="background1"/>
-          </w:tcPr>
-          <w:p>
-            <w:pPr>
-              <w:bidi w:val="0"/>
-              <w:rPr>
-                <w:rFonts w:asciiTheme="majorBidi" w:hAnsiTheme="majorBidi"/>
-                <w:b/>
-                <w:bCs w:val="0"/>
-                <w:color w:val="000000" w:themeColor="text1"/>
-                <w:sz w:val="28"/>
-                <w:szCs w:val="28"/>
-              </w:rPr>
-            </w:pPr>
-            <w:proofErr w:type="spellStart"/>
-            <w:proofErr w:type="gramStart"/>
-            <w:r>
-              <w:rPr>
-                <w:rFonts w:asciiTheme="majorBidi" w:hAnsiTheme="majorBidi"/>
-                <w:b/>
-                <w:color w:val="000000" w:themeColor="text1"/>
-                <w:sz w:val="28"/>
-                <w:szCs w:val="28"/>
-              </w:rPr>
-              <w:t>UserName:String</w:t>
-            </w:r>
-            <w:proofErr w:type="gramEnd"/>
-            <w:r>
-              <w:rPr>
-                <w:rFonts w:asciiTheme="majorBidi" w:hAnsiTheme="majorBidi"/>
-                <w:b/>
-                <w:color w:val="000000" w:themeColor="text1"/>
-                <w:sz w:val="28"/>
-                <w:szCs w:val="28"/>
-              </w:rPr>
-              <w:t>,Password:string</w:t>
-            </w:r>
-            <w:proofErr w:type="spellEnd"/>
-          </w:p>
-        </w:tc>
-      </w:tr>
-      <w:tr>
-        <w:tc>
-          <w:tcPr>
-            <w:tcW w:w="2547" w:type="dxa"/>
-            <w:shd w:val="clear" w:color="auto" w:fill="D9D9D9" w:themeFill="background1" w:themeFillShade="D9"/>
-          </w:tcPr>
-          <w:p>
-            <w:pPr>
-              <w:bidi w:val="0"/>
-              <w:rPr>
-                <w:rFonts w:asciiTheme="majorBidi" w:hAnsiTheme="majorBidi"/>
-                <w:b/>
-                <w:bCs w:val="0"/>
-                <w:color w:val="ED7D31" w:themeColor="accent2"/>
-                <w:sz w:val="28"/>
-                <w:szCs w:val="28"/>
-              </w:rPr>
-            </w:pPr>
-            <w:r>
-              <w:rPr>
-                <w:rFonts w:asciiTheme="majorBidi" w:hAnsiTheme="majorBidi"/>
-                <w:b/>
-                <w:color w:val="000000" w:themeColor="text1"/>
-                <w:sz w:val="28"/>
-                <w:szCs w:val="28"/>
-              </w:rPr>
-              <w:t>Description</w:t>
-            </w:r>
-          </w:p>
-        </w:tc>
-        <w:tc>
-          <w:tcPr>
-            <w:tcW w:w="2547" w:type="dxa"/>
-            <w:shd w:val="clear" w:color="auto" w:fill="FFFFFF" w:themeFill="background1"/>
-          </w:tcPr>
-          <w:p>
-            <w:pPr>
-              <w:bidi w:val="0"/>
-              <w:rPr>
-                <w:rFonts w:asciiTheme="majorBidi" w:hAnsiTheme="majorBidi"/>
-                <w:b/>
-                <w:bCs w:val="0"/>
-                <w:color w:val="000000" w:themeColor="text1"/>
-                <w:sz w:val="28"/>
-                <w:szCs w:val="28"/>
-              </w:rPr>
-            </w:pPr>
-            <w:r>
-              <w:rPr>
-                <w:rFonts w:asciiTheme="majorBidi" w:hAnsiTheme="majorBidi"/>
-                <w:b/>
-                <w:sz w:val="28"/>
-                <w:szCs w:val="28"/>
-              </w:rPr>
-              <w:t>Login</w:t>
-            </w:r>
-          </w:p>
-        </w:tc>
-      </w:tr>
-    </w:tbl>
-    <w:p>
-      <w:pPr>
-        <w:bidi w:val="0"/>
-        <w:rPr>
-          <w:rFonts w:asciiTheme="majorBidi" w:hAnsiTheme="majorBidi"/>
-          <w:b/>
-          <w:bCs w:val="0"/>
-          <w:color w:val="ED7D31" w:themeColor="accent2"/>
-          <w:sz w:val="28"/>
-          <w:szCs w:val="28"/>
-        </w:rPr>
-      </w:pPr>
-    </w:p>
-    <w:tbl>
-      <w:tblPr>
-        <w:tblStyle w:val="a5"/>
+        <w:tblStyle w:val="TableGrid"/>
         <w:tblW w:w="0" w:type="auto"/>
         <w:tblBorders>
           <w:top w:val="single" w:sz="4" w:space="0" w:color="FFFFFF"/>
@@ -7166,7 +7414,6 @@
                 <w:szCs w:val="28"/>
               </w:rPr>
             </w:pPr>
-            <w:proofErr w:type="spellStart"/>
             <w:r>
               <w:rPr>
                 <w:rFonts w:asciiTheme="majorBidi" w:hAnsiTheme="majorBidi"/>
@@ -7197,7 +7444,6 @@
               </w:rPr>
               <w:t>taff_Student</w:t>
             </w:r>
-            <w:proofErr w:type="spellEnd"/>
           </w:p>
         </w:tc>
       </w:tr>
@@ -7522,7 +7768,7 @@
     </w:p>
     <w:tbl>
       <w:tblPr>
-        <w:tblStyle w:val="a5"/>
+        <w:tblStyle w:val="TableGrid"/>
         <w:tblW w:w="0" w:type="auto"/>
         <w:tblBorders>
           <w:top w:val="single" w:sz="4" w:space="0" w:color="FFFFFF"/>
@@ -7585,7 +7831,6 @@
                 <w:szCs w:val="28"/>
               </w:rPr>
             </w:pPr>
-            <w:proofErr w:type="spellStart"/>
             <w:r>
               <w:rPr>
                 <w:rFonts w:asciiTheme="majorBidi" w:hAnsiTheme="majorBidi"/>
@@ -7616,7 +7861,6 @@
               </w:rPr>
               <w:t>taff_Student</w:t>
             </w:r>
-            <w:proofErr w:type="spellEnd"/>
           </w:p>
         </w:tc>
       </w:tr>
@@ -7939,22 +8183,9 @@
         </w:rPr>
       </w:pPr>
     </w:p>
-    <w:p>
-      <w:pPr>
-        <w:bidi w:val="0"/>
-        <w:rPr>
-          <w:rFonts w:asciiTheme="majorBidi" w:hAnsiTheme="majorBidi"/>
-          <w:b/>
-          <w:bCs w:val="0"/>
-          <w:color w:val="ED7D31" w:themeColor="accent2"/>
-          <w:sz w:val="28"/>
-          <w:szCs w:val="28"/>
-        </w:rPr>
-      </w:pPr>
-    </w:p>
     <w:tbl>
       <w:tblPr>
-        <w:tblStyle w:val="a5"/>
+        <w:tblStyle w:val="TableGrid"/>
         <w:tblW w:w="0" w:type="auto"/>
         <w:tblBorders>
           <w:top w:val="single" w:sz="4" w:space="0" w:color="FFFFFF"/>
@@ -7996,6 +8227,7 @@
                 <w:sz w:val="28"/>
                 <w:szCs w:val="28"/>
               </w:rPr>
+              <w:lastRenderedPageBreak/>
               <w:t>Class</w:t>
             </w:r>
           </w:p>
@@ -8017,7 +8249,6 @@
                 <w:szCs w:val="28"/>
               </w:rPr>
             </w:pPr>
-            <w:proofErr w:type="spellStart"/>
             <w:r>
               <w:rPr>
                 <w:rFonts w:asciiTheme="majorBidi" w:hAnsiTheme="majorBidi"/>
@@ -8048,7 +8279,6 @@
               </w:rPr>
               <w:t>taff_Student</w:t>
             </w:r>
-            <w:proofErr w:type="spellEnd"/>
           </w:p>
         </w:tc>
       </w:tr>
@@ -8497,7 +8727,7 @@
     </w:p>
     <w:tbl>
       <w:tblPr>
-        <w:tblStyle w:val="a5"/>
+        <w:tblStyle w:val="TableGrid"/>
         <w:tblW w:w="0" w:type="auto"/>
         <w:tblBorders>
           <w:top w:val="single" w:sz="4" w:space="0" w:color="FFFFFF"/>
@@ -8560,7 +8790,6 @@
                 <w:szCs w:val="28"/>
               </w:rPr>
             </w:pPr>
-            <w:proofErr w:type="spellStart"/>
             <w:r>
               <w:rPr>
                 <w:rFonts w:asciiTheme="majorBidi" w:hAnsiTheme="majorBidi"/>
@@ -8591,7 +8820,6 @@
               </w:rPr>
               <w:t>taff_Student</w:t>
             </w:r>
-            <w:proofErr w:type="spellEnd"/>
           </w:p>
         </w:tc>
       </w:tr>
@@ -8946,7 +9174,7 @@
     </w:p>
     <w:tbl>
       <w:tblPr>
-        <w:tblStyle w:val="a5"/>
+        <w:tblStyle w:val="TableGrid"/>
         <w:tblW w:w="0" w:type="auto"/>
         <w:tblBorders>
           <w:top w:val="single" w:sz="4" w:space="0" w:color="FFFFFF"/>
@@ -9009,7 +9237,6 @@
                 <w:szCs w:val="28"/>
               </w:rPr>
             </w:pPr>
-            <w:proofErr w:type="spellStart"/>
             <w:r>
               <w:rPr>
                 <w:rFonts w:asciiTheme="majorBidi" w:hAnsiTheme="majorBidi"/>
@@ -9040,7 +9267,6 @@
               </w:rPr>
               <w:t>taff_Student</w:t>
             </w:r>
-            <w:proofErr w:type="spellEnd"/>
           </w:p>
         </w:tc>
       </w:tr>
@@ -9365,7 +9591,7 @@
     </w:p>
     <w:tbl>
       <w:tblPr>
-        <w:tblStyle w:val="a5"/>
+        <w:tblStyle w:val="TableGrid"/>
         <w:tblW w:w="0" w:type="auto"/>
         <w:tblBorders>
           <w:top w:val="single" w:sz="4" w:space="0" w:color="FFFFFF"/>
@@ -9428,7 +9654,6 @@
                 <w:szCs w:val="28"/>
               </w:rPr>
             </w:pPr>
-            <w:proofErr w:type="spellStart"/>
             <w:r>
               <w:rPr>
                 <w:rFonts w:asciiTheme="majorBidi" w:hAnsiTheme="majorBidi"/>
@@ -9459,7 +9684,6 @@
               </w:rPr>
               <w:t>taff_Student</w:t>
             </w:r>
-            <w:proofErr w:type="spellEnd"/>
           </w:p>
         </w:tc>
       </w:tr>
@@ -9784,7 +10008,7 @@
     </w:p>
     <w:tbl>
       <w:tblPr>
-        <w:tblStyle w:val="a5"/>
+        <w:tblStyle w:val="TableGrid"/>
         <w:tblW w:w="0" w:type="auto"/>
         <w:tblBorders>
           <w:top w:val="single" w:sz="4" w:space="0" w:color="FFFFFF"/>
@@ -9847,7 +10071,6 @@
                 <w:szCs w:val="28"/>
               </w:rPr>
             </w:pPr>
-            <w:proofErr w:type="spellStart"/>
             <w:r>
               <w:rPr>
                 <w:rFonts w:asciiTheme="majorBidi" w:hAnsiTheme="majorBidi"/>
@@ -9878,7 +10101,6 @@
               </w:rPr>
               <w:t>taff_Student</w:t>
             </w:r>
-            <w:proofErr w:type="spellEnd"/>
           </w:p>
         </w:tc>
       </w:tr>
@@ -10240,7 +10462,7 @@
     </w:p>
     <w:tbl>
       <w:tblPr>
-        <w:tblStyle w:val="a5"/>
+        <w:tblStyle w:val="TableGrid"/>
         <w:tblW w:w="0" w:type="auto"/>
         <w:tblBorders>
           <w:top w:val="single" w:sz="4" w:space="0" w:color="FFFFFF"/>
@@ -10282,6 +10504,7 @@
                 <w:sz w:val="28"/>
                 <w:szCs w:val="28"/>
               </w:rPr>
+              <w:lastRenderedPageBreak/>
               <w:t>Class</w:t>
             </w:r>
           </w:p>
@@ -10303,7 +10526,6 @@
                 <w:szCs w:val="28"/>
               </w:rPr>
             </w:pPr>
-            <w:proofErr w:type="spellStart"/>
             <w:r>
               <w:rPr>
                 <w:rFonts w:asciiTheme="majorBidi" w:hAnsiTheme="majorBidi"/>
@@ -10334,7 +10556,6 @@
               </w:rPr>
               <w:t>taff_Student</w:t>
             </w:r>
-            <w:proofErr w:type="spellEnd"/>
           </w:p>
         </w:tc>
       </w:tr>
@@ -10676,7 +10897,7 @@
     </w:p>
     <w:tbl>
       <w:tblPr>
-        <w:tblStyle w:val="a5"/>
+        <w:tblStyle w:val="TableGrid"/>
         <w:tblW w:w="0" w:type="auto"/>
         <w:tblBorders>
           <w:top w:val="single" w:sz="4" w:space="0" w:color="FFFFFF"/>
@@ -10739,7 +10960,6 @@
                 <w:szCs w:val="28"/>
               </w:rPr>
             </w:pPr>
-            <w:proofErr w:type="spellStart"/>
             <w:r>
               <w:rPr>
                 <w:rFonts w:asciiTheme="majorBidi" w:hAnsiTheme="majorBidi"/>
@@ -10770,7 +10990,6 @@
               </w:rPr>
               <w:t>taff_Student</w:t>
             </w:r>
-            <w:proofErr w:type="spellEnd"/>
           </w:p>
         </w:tc>
       </w:tr>
@@ -11095,7 +11314,7 @@
     </w:p>
     <w:p>
       <w:pPr>
-        <w:pStyle w:val="3"/>
+        <w:pStyle w:val="Heading3"/>
         <w:bidi w:val="0"/>
         <w:jc w:val="left"/>
         <w:rPr>
@@ -11141,7 +11360,7 @@
     </w:p>
     <w:tbl>
       <w:tblPr>
-        <w:tblStyle w:val="a5"/>
+        <w:tblStyle w:val="TableGrid"/>
         <w:tblW w:w="0" w:type="auto"/>
         <w:tblBorders>
           <w:top w:val="single" w:sz="4" w:space="0" w:color="FFFFFF"/>
@@ -11635,7 +11854,7 @@
     </w:p>
     <w:tbl>
       <w:tblPr>
-        <w:tblStyle w:val="a5"/>
+        <w:tblStyle w:val="TableGrid"/>
         <w:tblW w:w="0" w:type="auto"/>
         <w:tblBorders>
           <w:top w:val="single" w:sz="4" w:space="0" w:color="FFFFFF"/>
@@ -12072,7 +12291,7 @@
     </w:p>
     <w:p>
       <w:pPr>
-        <w:pStyle w:val="1"/>
+        <w:pStyle w:val="Heading1"/>
         <w:bidi w:val="0"/>
       </w:pPr>
     </w:p>
@@ -12096,7 +12315,7 @@
     </w:p>
     <w:tbl>
       <w:tblPr>
-        <w:tblStyle w:val="a5"/>
+        <w:tblStyle w:val="TableGrid"/>
         <w:tblW w:w="0" w:type="auto"/>
         <w:tblBorders>
           <w:top w:val="single" w:sz="4" w:space="0" w:color="FFFFFF"/>
@@ -12138,7 +12357,6 @@
                 <w:sz w:val="28"/>
                 <w:szCs w:val="28"/>
               </w:rPr>
-              <w:lastRenderedPageBreak/>
               <w:t>Class</w:t>
             </w:r>
           </w:p>
@@ -12281,6 +12499,7 @@
                 <w:sz w:val="28"/>
                 <w:szCs w:val="28"/>
               </w:rPr>
+              <w:lastRenderedPageBreak/>
               <w:t>Visibility</w:t>
             </w:r>
           </w:p>
@@ -12527,7 +12746,7 @@
     </w:p>
     <w:tbl>
       <w:tblPr>
-        <w:tblStyle w:val="a5"/>
+        <w:tblStyle w:val="TableGrid"/>
         <w:tblW w:w="0" w:type="auto"/>
         <w:tblBorders>
           <w:top w:val="single" w:sz="4" w:space="0" w:color="FFFFFF"/>
@@ -13113,7 +13332,7 @@
     </w:p>
     <w:p>
       <w:pPr>
-        <w:pStyle w:val="2"/>
+        <w:pStyle w:val="Heading2"/>
         <w:bidi w:val="0"/>
         <w:jc w:val="left"/>
         <w:rPr>
@@ -16894,7 +17113,7 @@
     </w:p>
     <w:p>
       <w:pPr>
-        <w:pStyle w:val="2"/>
+        <w:pStyle w:val="Heading2"/>
         <w:bidi w:val="0"/>
         <w:jc w:val="left"/>
         <w:rPr>
@@ -16933,7 +17152,7 @@
     </w:p>
     <w:p>
       <w:pPr>
-        <w:pStyle w:val="1"/>
+        <w:pStyle w:val="Heading1"/>
       </w:pPr>
     </w:p>
     <w:p>
@@ -20807,7 +21026,7 @@
     </w:p>
     <w:p>
       <w:pPr>
-        <w:pStyle w:val="2"/>
+        <w:pStyle w:val="Heading2"/>
         <w:bidi w:val="0"/>
         <w:jc w:val="left"/>
         <w:rPr>
@@ -20819,8 +21038,6 @@
         </w:rPr>
       </w:pPr>
       <w:bookmarkStart w:id="28" w:name="_Toc35862411"/>
-      <w:bookmarkStart w:id="29" w:name="_GoBack"/>
-      <w:bookmarkEnd w:id="29"/>
       <w:r>
         <w:rPr>
           <w:rFonts w:asciiTheme="majorBidi" w:hAnsiTheme="majorBidi"/>
@@ -24769,11 +24986,11 @@
     </w:p>
     <w:p>
       <w:pPr>
-        <w:pStyle w:val="1"/>
+        <w:pStyle w:val="Heading1"/>
         <w:bidi w:val="0"/>
         <w:jc w:val="left"/>
       </w:pPr>
-      <w:bookmarkStart w:id="30" w:name="_Toc35862412"/>
+      <w:bookmarkStart w:id="29" w:name="_Toc35862412"/>
       <w:r>
         <w:rPr>
           <w:noProof/>
@@ -24824,7 +25041,7 @@
     </w:p>
     <w:p>
       <w:pPr>
-        <w:pStyle w:val="1"/>
+        <w:pStyle w:val="Heading1"/>
         <w:bidi w:val="0"/>
         <w:jc w:val="left"/>
       </w:pPr>
@@ -25009,7 +25226,7 @@
     </w:p>
     <w:p>
       <w:pPr>
-        <w:pStyle w:val="1"/>
+        <w:pStyle w:val="Heading1"/>
         <w:bidi w:val="0"/>
         <w:jc w:val="left"/>
       </w:pPr>
@@ -25070,21 +25287,21 @@
     </w:p>
     <w:p>
       <w:pPr>
-        <w:pStyle w:val="1"/>
+        <w:pStyle w:val="Heading1"/>
         <w:bidi w:val="0"/>
         <w:jc w:val="left"/>
       </w:pPr>
     </w:p>
     <w:p>
       <w:pPr>
-        <w:pStyle w:val="1"/>
+        <w:pStyle w:val="Heading1"/>
         <w:bidi w:val="0"/>
         <w:jc w:val="left"/>
       </w:pPr>
     </w:p>
     <w:p>
       <w:pPr>
-        <w:pStyle w:val="1"/>
+        <w:pStyle w:val="Heading1"/>
         <w:bidi w:val="0"/>
         <w:jc w:val="left"/>
       </w:pPr>
@@ -25096,13 +25313,13 @@
     </w:p>
     <w:p>
       <w:pPr>
-        <w:pStyle w:val="1"/>
+        <w:pStyle w:val="Heading1"/>
         <w:bidi w:val="0"/>
       </w:pPr>
     </w:p>
     <w:p>
       <w:pPr>
-        <w:pStyle w:val="1"/>
+        <w:pStyle w:val="Heading1"/>
         <w:bidi w:val="0"/>
         <w:jc w:val="left"/>
       </w:pPr>
@@ -25292,7 +25509,7 @@
     </w:p>
     <w:p>
       <w:pPr>
-        <w:pStyle w:val="1"/>
+        <w:pStyle w:val="Heading1"/>
         <w:bidi w:val="0"/>
         <w:jc w:val="left"/>
       </w:pPr>
@@ -25303,7 +25520,7 @@
       <w:r>
         <w:t>. User interface Design</w:t>
       </w:r>
-      <w:bookmarkEnd w:id="30"/>
+      <w:bookmarkEnd w:id="29"/>
     </w:p>
     <w:p>
       <w:pPr>
@@ -25325,7 +25542,7 @@
     </w:p>
     <w:p>
       <w:pPr>
-        <w:pStyle w:val="2"/>
+        <w:pStyle w:val="Heading2"/>
         <w:bidi w:val="0"/>
         <w:jc w:val="left"/>
         <w:rPr>
@@ -25336,7 +25553,7 @@
           <w:szCs w:val="40"/>
         </w:rPr>
       </w:pPr>
-      <w:bookmarkStart w:id="31" w:name="_Toc35862413"/>
+      <w:bookmarkStart w:id="30" w:name="_Toc35862413"/>
       <w:r>
         <w:rPr>
           <w:rFonts w:asciiTheme="majorBidi" w:hAnsiTheme="majorBidi"/>
@@ -25347,7 +25564,7 @@
         </w:rPr>
         <w:t>3.1. Pick role page</w:t>
       </w:r>
-      <w:bookmarkEnd w:id="31"/>
+      <w:bookmarkEnd w:id="30"/>
     </w:p>
     <w:p>
       <w:pPr>
@@ -25599,7 +25816,7 @@
     </w:p>
     <w:p>
       <w:pPr>
-        <w:pStyle w:val="2"/>
+        <w:pStyle w:val="Heading2"/>
         <w:bidi w:val="0"/>
         <w:jc w:val="left"/>
         <w:rPr>
@@ -25610,7 +25827,7 @@
           <w:szCs w:val="40"/>
         </w:rPr>
       </w:pPr>
-      <w:bookmarkStart w:id="32" w:name="_Toc35862414"/>
+      <w:bookmarkStart w:id="31" w:name="_Toc35862414"/>
       <w:r>
         <w:rPr>
           <w:rFonts w:asciiTheme="majorBidi" w:hAnsiTheme="majorBidi"/>
@@ -25622,7 +25839,7 @@
         <w:lastRenderedPageBreak/>
         <w:t>3.2. Log-in page</w:t>
       </w:r>
-      <w:bookmarkEnd w:id="32"/>
+      <w:bookmarkEnd w:id="31"/>
     </w:p>
     <w:p>
       <w:pPr>
@@ -25867,7 +26084,7 @@
     </w:p>
     <w:p>
       <w:pPr>
-        <w:pStyle w:val="2"/>
+        <w:pStyle w:val="Heading2"/>
         <w:bidi w:val="0"/>
         <w:jc w:val="left"/>
         <w:rPr>
@@ -25878,7 +26095,7 @@
           <w:szCs w:val="40"/>
         </w:rPr>
       </w:pPr>
-      <w:bookmarkStart w:id="33" w:name="_Toc35862415"/>
+      <w:bookmarkStart w:id="32" w:name="_Toc35862415"/>
       <w:r>
         <w:rPr>
           <w:rFonts w:asciiTheme="majorBidi" w:hAnsiTheme="majorBidi"/>
@@ -25890,7 +26107,7 @@
         <w:lastRenderedPageBreak/>
         <w:t>3.3. Sign-up page</w:t>
       </w:r>
-      <w:bookmarkEnd w:id="33"/>
+      <w:bookmarkEnd w:id="32"/>
     </w:p>
     <w:p>
       <w:pPr>
@@ -26144,7 +26361,7 @@
     </w:p>
     <w:p>
       <w:pPr>
-        <w:pStyle w:val="2"/>
+        <w:pStyle w:val="Heading2"/>
         <w:bidi w:val="0"/>
         <w:jc w:val="left"/>
         <w:rPr>
@@ -26155,7 +26372,7 @@
           <w:szCs w:val="40"/>
         </w:rPr>
       </w:pPr>
-      <w:bookmarkStart w:id="34" w:name="_Toc35862416"/>
+      <w:bookmarkStart w:id="33" w:name="_Toc35862416"/>
       <w:r>
         <w:rPr>
           <w:rFonts w:asciiTheme="majorBidi" w:hAnsiTheme="majorBidi"/>
@@ -26167,7 +26384,7 @@
         <w:lastRenderedPageBreak/>
         <w:t>3.4. Forgot password page</w:t>
       </w:r>
-      <w:bookmarkEnd w:id="34"/>
+      <w:bookmarkEnd w:id="33"/>
     </w:p>
     <w:p>
       <w:pPr>
@@ -26430,7 +26647,7 @@
     </w:p>
     <w:p>
       <w:pPr>
-        <w:pStyle w:val="2"/>
+        <w:pStyle w:val="Heading2"/>
         <w:bidi w:val="0"/>
         <w:jc w:val="left"/>
         <w:rPr>
@@ -26441,7 +26658,7 @@
           <w:szCs w:val="40"/>
         </w:rPr>
       </w:pPr>
-      <w:bookmarkStart w:id="35" w:name="_Toc35862417"/>
+      <w:bookmarkStart w:id="34" w:name="_Toc35862417"/>
       <w:r>
         <w:rPr>
           <w:rFonts w:asciiTheme="majorBidi" w:hAnsiTheme="majorBidi"/>
@@ -26453,7 +26670,7 @@
         <w:lastRenderedPageBreak/>
         <w:t>3.5. Home page</w:t>
       </w:r>
-      <w:bookmarkEnd w:id="35"/>
+      <w:bookmarkEnd w:id="34"/>
     </w:p>
     <w:p>
       <w:pPr>
@@ -26717,7 +26934,7 @@
     </w:p>
     <w:p>
       <w:pPr>
-        <w:pStyle w:val="2"/>
+        <w:pStyle w:val="Heading2"/>
         <w:bidi w:val="0"/>
         <w:jc w:val="left"/>
         <w:rPr>
@@ -26728,7 +26945,7 @@
           <w:szCs w:val="40"/>
         </w:rPr>
       </w:pPr>
-      <w:bookmarkStart w:id="36" w:name="_Toc35862418"/>
+      <w:bookmarkStart w:id="35" w:name="_Toc35862418"/>
       <w:r>
         <w:rPr>
           <w:rFonts w:asciiTheme="majorBidi" w:hAnsiTheme="majorBidi"/>
@@ -26740,7 +26957,7 @@
         <w:lastRenderedPageBreak/>
         <w:t>3.6. Classroom page</w:t>
       </w:r>
-      <w:bookmarkEnd w:id="36"/>
+      <w:bookmarkEnd w:id="35"/>
     </w:p>
     <w:p>
       <w:pPr>
@@ -26952,7 +27169,7 @@
     </w:p>
     <w:p>
       <w:pPr>
-        <w:pStyle w:val="2"/>
+        <w:pStyle w:val="Heading2"/>
         <w:bidi w:val="0"/>
         <w:jc w:val="left"/>
         <w:rPr>
@@ -26963,7 +27180,7 @@
           <w:szCs w:val="40"/>
         </w:rPr>
       </w:pPr>
-      <w:bookmarkStart w:id="37" w:name="_Toc35862419"/>
+      <w:bookmarkStart w:id="36" w:name="_Toc35862419"/>
       <w:r>
         <w:rPr>
           <w:rFonts w:asciiTheme="majorBidi" w:hAnsiTheme="majorBidi"/>
@@ -26975,7 +27192,7 @@
         <w:lastRenderedPageBreak/>
         <w:t>3.7. Faculty Staff page</w:t>
       </w:r>
-      <w:bookmarkEnd w:id="37"/>
+      <w:bookmarkEnd w:id="36"/>
     </w:p>
     <w:p>
       <w:pPr>
@@ -27208,7 +27425,7 @@
     </w:p>
     <w:p>
       <w:pPr>
-        <w:pStyle w:val="2"/>
+        <w:pStyle w:val="Heading2"/>
         <w:bidi w:val="0"/>
         <w:jc w:val="left"/>
         <w:rPr>
@@ -27219,7 +27436,7 @@
           <w:szCs w:val="40"/>
         </w:rPr>
       </w:pPr>
-      <w:bookmarkStart w:id="38" w:name="_Toc35862420"/>
+      <w:bookmarkStart w:id="37" w:name="_Toc35862420"/>
       <w:r>
         <w:rPr>
           <w:rFonts w:asciiTheme="majorBidi" w:hAnsiTheme="majorBidi"/>
@@ -27231,7 +27448,7 @@
         <w:lastRenderedPageBreak/>
         <w:t>3.8. Exams page</w:t>
       </w:r>
-      <w:bookmarkEnd w:id="38"/>
+      <w:bookmarkEnd w:id="37"/>
     </w:p>
     <w:p>
       <w:pPr>
@@ -27464,7 +27681,7 @@
     </w:p>
     <w:p>
       <w:pPr>
-        <w:pStyle w:val="2"/>
+        <w:pStyle w:val="Heading2"/>
         <w:bidi w:val="0"/>
         <w:jc w:val="left"/>
         <w:rPr>
@@ -27475,7 +27692,7 @@
           <w:szCs w:val="40"/>
         </w:rPr>
       </w:pPr>
-      <w:bookmarkStart w:id="39" w:name="_Toc35862421"/>
+      <w:bookmarkStart w:id="38" w:name="_Toc35862421"/>
       <w:r>
         <w:rPr>
           <w:rFonts w:asciiTheme="majorBidi" w:hAnsiTheme="majorBidi"/>
@@ -27487,7 +27704,7 @@
         <w:lastRenderedPageBreak/>
         <w:t>3.9. Add exam page</w:t>
       </w:r>
-      <w:bookmarkEnd w:id="39"/>
+      <w:bookmarkEnd w:id="38"/>
     </w:p>
     <w:p>
       <w:pPr>
@@ -27720,7 +27937,7 @@
     </w:p>
     <w:p>
       <w:pPr>
-        <w:pStyle w:val="2"/>
+        <w:pStyle w:val="Heading2"/>
         <w:bidi w:val="0"/>
         <w:jc w:val="left"/>
         <w:rPr>
@@ -27731,7 +27948,7 @@
           <w:szCs w:val="40"/>
         </w:rPr>
       </w:pPr>
-      <w:bookmarkStart w:id="40" w:name="_Toc35862422"/>
+      <w:bookmarkStart w:id="39" w:name="_Toc35862422"/>
       <w:r>
         <w:rPr>
           <w:rFonts w:asciiTheme="majorBidi" w:hAnsiTheme="majorBidi"/>
@@ -27743,7 +27960,7 @@
         <w:lastRenderedPageBreak/>
         <w:t>3.10. Remove exam page</w:t>
       </w:r>
-      <w:bookmarkEnd w:id="40"/>
+      <w:bookmarkEnd w:id="39"/>
     </w:p>
     <w:p>
       <w:pPr>
@@ -27976,7 +28193,7 @@
     </w:p>
     <w:p>
       <w:pPr>
-        <w:pStyle w:val="2"/>
+        <w:pStyle w:val="Heading2"/>
         <w:bidi w:val="0"/>
         <w:jc w:val="left"/>
         <w:rPr>
@@ -27987,7 +28204,7 @@
           <w:szCs w:val="40"/>
         </w:rPr>
       </w:pPr>
-      <w:bookmarkStart w:id="41" w:name="_Toc35862423"/>
+      <w:bookmarkStart w:id="40" w:name="_Toc35862423"/>
       <w:r>
         <w:rPr>
           <w:rFonts w:asciiTheme="majorBidi" w:hAnsiTheme="majorBidi"/>
@@ -27999,7 +28216,7 @@
         <w:lastRenderedPageBreak/>
         <w:t>3.11. News page</w:t>
       </w:r>
-      <w:bookmarkEnd w:id="41"/>
+      <w:bookmarkEnd w:id="40"/>
     </w:p>
     <w:p>
       <w:pPr>
@@ -28265,7 +28482,7 @@
     </w:p>
     <w:p>
       <w:pPr>
-        <w:pStyle w:val="2"/>
+        <w:pStyle w:val="Heading2"/>
         <w:bidi w:val="0"/>
         <w:jc w:val="left"/>
         <w:rPr>
@@ -28276,7 +28493,7 @@
           <w:szCs w:val="40"/>
         </w:rPr>
       </w:pPr>
-      <w:bookmarkStart w:id="42" w:name="_Toc35862424"/>
+      <w:bookmarkStart w:id="41" w:name="_Toc35862424"/>
       <w:r>
         <w:rPr>
           <w:rFonts w:asciiTheme="majorBidi" w:hAnsiTheme="majorBidi"/>
@@ -28288,7 +28505,7 @@
         <w:lastRenderedPageBreak/>
         <w:t>3.12. Schedule page</w:t>
       </w:r>
-      <w:bookmarkEnd w:id="42"/>
+      <w:bookmarkEnd w:id="41"/>
     </w:p>
     <w:p>
       <w:pPr>
@@ -28526,7 +28743,7 @@
     </w:p>
     <w:p>
       <w:pPr>
-        <w:pStyle w:val="2"/>
+        <w:pStyle w:val="Heading2"/>
         <w:bidi w:val="0"/>
         <w:jc w:val="left"/>
         <w:rPr>
@@ -28537,7 +28754,7 @@
           <w:szCs w:val="40"/>
         </w:rPr>
       </w:pPr>
-      <w:bookmarkStart w:id="43" w:name="_Toc35862425"/>
+      <w:bookmarkStart w:id="42" w:name="_Toc35862425"/>
       <w:r>
         <w:rPr>
           <w:rFonts w:asciiTheme="majorBidi" w:hAnsiTheme="majorBidi"/>
@@ -28549,7 +28766,7 @@
         <w:lastRenderedPageBreak/>
         <w:t>3.13. Add course page</w:t>
       </w:r>
-      <w:bookmarkEnd w:id="43"/>
+      <w:bookmarkEnd w:id="42"/>
     </w:p>
     <w:p>
       <w:pPr>
@@ -28787,7 +29004,7 @@
     </w:p>
     <w:p>
       <w:pPr>
-        <w:pStyle w:val="2"/>
+        <w:pStyle w:val="Heading2"/>
         <w:bidi w:val="0"/>
         <w:jc w:val="left"/>
         <w:rPr>
@@ -28798,7 +29015,7 @@
           <w:szCs w:val="40"/>
         </w:rPr>
       </w:pPr>
-      <w:bookmarkStart w:id="44" w:name="_Toc35862426"/>
+      <w:bookmarkStart w:id="43" w:name="_Toc35862426"/>
       <w:r>
         <w:rPr>
           <w:rFonts w:asciiTheme="majorBidi" w:hAnsiTheme="majorBidi"/>
@@ -28810,7 +29027,7 @@
         <w:lastRenderedPageBreak/>
         <w:t>3.14. Remove course page</w:t>
       </w:r>
-      <w:bookmarkEnd w:id="44"/>
+      <w:bookmarkEnd w:id="43"/>
     </w:p>
     <w:p>
       <w:pPr>
@@ -29059,7 +29276,7 @@
     </w:p>
     <w:p>
       <w:pPr>
-        <w:pStyle w:val="2"/>
+        <w:pStyle w:val="Heading2"/>
         <w:bidi w:val="0"/>
         <w:jc w:val="left"/>
         <w:rPr>
@@ -29070,7 +29287,7 @@
           <w:szCs w:val="40"/>
         </w:rPr>
       </w:pPr>
-      <w:bookmarkStart w:id="45" w:name="_Toc35862427"/>
+      <w:bookmarkStart w:id="44" w:name="_Toc35862427"/>
       <w:r>
         <w:rPr>
           <w:rFonts w:asciiTheme="majorBidi" w:hAnsiTheme="majorBidi"/>
@@ -29082,7 +29299,7 @@
         <w:lastRenderedPageBreak/>
         <w:t>3.15. Me page</w:t>
       </w:r>
-      <w:bookmarkEnd w:id="45"/>
+      <w:bookmarkEnd w:id="44"/>
     </w:p>
     <w:p>
       <w:pPr>
@@ -29337,7 +29554,7 @@
     </w:p>
     <w:p>
       <w:pPr>
-        <w:pStyle w:val="2"/>
+        <w:pStyle w:val="Heading2"/>
         <w:bidi w:val="0"/>
         <w:jc w:val="left"/>
         <w:rPr>
@@ -29348,7 +29565,7 @@
           <w:szCs w:val="40"/>
         </w:rPr>
       </w:pPr>
-      <w:bookmarkStart w:id="46" w:name="_Toc35862428"/>
+      <w:bookmarkStart w:id="45" w:name="_Toc35862428"/>
       <w:r>
         <w:rPr>
           <w:rFonts w:asciiTheme="majorBidi" w:hAnsiTheme="majorBidi"/>
@@ -29360,7 +29577,7 @@
         <w:lastRenderedPageBreak/>
         <w:t>3.16. Edit me page</w:t>
       </w:r>
-      <w:bookmarkEnd w:id="46"/>
+      <w:bookmarkEnd w:id="45"/>
     </w:p>
     <w:p>
       <w:pPr>
@@ -29618,11 +29835,11 @@
     </w:p>
     <w:p>
       <w:pPr>
-        <w:pStyle w:val="1"/>
+        <w:pStyle w:val="Heading1"/>
         <w:bidi w:val="0"/>
         <w:jc w:val="left"/>
       </w:pPr>
-      <w:bookmarkStart w:id="47" w:name="_Toc35862429"/>
+      <w:bookmarkStart w:id="46" w:name="_Toc35862429"/>
       <w:r>
         <w:lastRenderedPageBreak/>
         <w:t xml:space="preserve">4. </w:t>
@@ -29633,7 +29850,7 @@
       <w:r>
         <w:t>:</w:t>
       </w:r>
-      <w:bookmarkEnd w:id="47"/>
+      <w:bookmarkEnd w:id="46"/>
     </w:p>
     <w:p>
       <w:pPr>
@@ -29671,18 +29888,18 @@
     </w:p>
     <w:p>
       <w:pPr>
-        <w:pStyle w:val="1"/>
+        <w:pStyle w:val="Heading1"/>
         <w:bidi w:val="0"/>
         <w:jc w:val="left"/>
       </w:pPr>
-      <w:bookmarkStart w:id="48" w:name="_Toc35862430"/>
+      <w:bookmarkStart w:id="47" w:name="_Toc35862430"/>
       <w:r>
         <w:t xml:space="preserve">5. </w:t>
       </w:r>
       <w:r>
         <w:t>Conclusion:</w:t>
       </w:r>
-      <w:bookmarkEnd w:id="48"/>
+      <w:bookmarkEnd w:id="47"/>
     </w:p>
     <w:p>
       <w:pPr>
@@ -29771,7 +29988,7 @@
     <w:sdtContent>
       <w:p>
         <w:pPr>
-          <w:pStyle w:val="a7"/>
+          <w:pStyle w:val="Footer"/>
         </w:pPr>
         <w:r>
           <w:fldChar w:fldCharType="begin"/>
@@ -29797,7 +30014,7 @@
   </w:sdt>
   <w:p>
     <w:pPr>
-      <w:pStyle w:val="a7"/>
+      <w:pStyle w:val="Footer"/>
     </w:pPr>
   </w:p>
 </w:ftr>
@@ -31200,9 +31417,9 @@
     <w:lsdException w:name="Unresolved Mention" w:semiHidden="1" w:unhideWhenUsed="1"/>
     <w:lsdException w:name="Smart Link" w:semiHidden="1" w:unhideWhenUsed="1"/>
   </w:latentStyles>
-  <w:style w:type="paragraph" w:default="1" w:styleId="a">
+  <w:style w:type="paragraph" w:default="1" w:styleId="Normal">
     <w:name w:val="Normal"/>
-    <w:next w:val="1"/>
+    <w:next w:val="Heading1"/>
     <w:qFormat/>
     <w:rsid w:val="00F03045"/>
     <w:pPr>
@@ -31214,11 +31431,11 @@
       <w:szCs w:val="32"/>
     </w:rPr>
   </w:style>
-  <w:style w:type="paragraph" w:styleId="1">
+  <w:style w:type="paragraph" w:styleId="Heading1">
     <w:name w:val="heading 1"/>
-    <w:basedOn w:val="a"/>
-    <w:next w:val="a"/>
-    <w:link w:val="1Char"/>
+    <w:basedOn w:val="Normal"/>
+    <w:next w:val="Normal"/>
+    <w:link w:val="Heading1Char"/>
     <w:uiPriority w:val="9"/>
     <w:qFormat/>
     <w:rsid w:val="00BD5D59"/>
@@ -31236,11 +31453,11 @@
       <w:sz w:val="32"/>
     </w:rPr>
   </w:style>
-  <w:style w:type="paragraph" w:styleId="2">
+  <w:style w:type="paragraph" w:styleId="Heading2">
     <w:name w:val="heading 2"/>
-    <w:basedOn w:val="a"/>
-    <w:next w:val="a"/>
-    <w:link w:val="2Char"/>
+    <w:basedOn w:val="Normal"/>
+    <w:next w:val="Normal"/>
+    <w:link w:val="Heading2Char"/>
     <w:uiPriority w:val="9"/>
     <w:unhideWhenUsed/>
     <w:qFormat/>
@@ -31258,11 +31475,11 @@
       <w:sz w:val="26"/>
     </w:rPr>
   </w:style>
-  <w:style w:type="paragraph" w:styleId="3">
+  <w:style w:type="paragraph" w:styleId="Heading3">
     <w:name w:val="heading 3"/>
-    <w:basedOn w:val="a"/>
-    <w:next w:val="a"/>
-    <w:link w:val="3Char"/>
+    <w:basedOn w:val="Normal"/>
+    <w:next w:val="Normal"/>
+    <w:link w:val="Heading3Char"/>
     <w:uiPriority w:val="9"/>
     <w:unhideWhenUsed/>
     <w:qFormat/>
@@ -31280,13 +31497,13 @@
       <w:sz w:val="24"/>
     </w:rPr>
   </w:style>
-  <w:style w:type="character" w:default="1" w:styleId="a0">
+  <w:style w:type="character" w:default="1" w:styleId="DefaultParagraphFont">
     <w:name w:val="Default Paragraph Font"/>
     <w:uiPriority w:val="1"/>
     <w:semiHidden/>
     <w:unhideWhenUsed/>
   </w:style>
-  <w:style w:type="table" w:default="1" w:styleId="a1">
+  <w:style w:type="table" w:default="1" w:styleId="TableNormal">
     <w:name w:val="Normal Table"/>
     <w:uiPriority w:val="99"/>
     <w:semiHidden/>
@@ -31301,15 +31518,15 @@
       </w:tblCellMar>
     </w:tblPr>
   </w:style>
-  <w:style w:type="numbering" w:default="1" w:styleId="a2">
+  <w:style w:type="numbering" w:default="1" w:styleId="NoList">
     <w:name w:val="No List"/>
     <w:uiPriority w:val="99"/>
     <w:semiHidden/>
     <w:unhideWhenUsed/>
   </w:style>
-  <w:style w:type="paragraph" w:styleId="a3">
+  <w:style w:type="paragraph" w:styleId="ListParagraph">
     <w:name w:val="List Paragraph"/>
-    <w:basedOn w:val="a"/>
+    <w:basedOn w:val="Normal"/>
     <w:uiPriority w:val="34"/>
     <w:qFormat/>
     <w:rsid w:val="00B33EDD"/>
@@ -31318,10 +31535,10 @@
       <w:contextualSpacing/>
     </w:pPr>
   </w:style>
-  <w:style w:type="character" w:customStyle="1" w:styleId="1Char">
-    <w:name w:val="العنوان 1 Char"/>
-    <w:basedOn w:val="a0"/>
-    <w:link w:val="1"/>
+  <w:style w:type="character" w:customStyle="1" w:styleId="Heading1Char">
+    <w:name w:val="Heading 1 Char"/>
+    <w:basedOn w:val="DefaultParagraphFont"/>
+    <w:link w:val="Heading1"/>
     <w:uiPriority w:val="9"/>
     <w:rsid w:val="00BD5D59"/>
     <w:rPr>
@@ -31333,10 +31550,10 @@
       <w:szCs w:val="32"/>
     </w:rPr>
   </w:style>
-  <w:style w:type="character" w:customStyle="1" w:styleId="2Char">
-    <w:name w:val="عنوان 2 Char"/>
-    <w:basedOn w:val="a0"/>
-    <w:link w:val="2"/>
+  <w:style w:type="character" w:customStyle="1" w:styleId="Heading2Char">
+    <w:name w:val="Heading 2 Char"/>
+    <w:basedOn w:val="DefaultParagraphFont"/>
+    <w:link w:val="Heading2"/>
     <w:uiPriority w:val="9"/>
     <w:rsid w:val="00BD5D59"/>
     <w:rPr>
@@ -31347,10 +31564,10 @@
       <w:szCs w:val="32"/>
     </w:rPr>
   </w:style>
-  <w:style w:type="paragraph" w:styleId="a4">
+  <w:style w:type="paragraph" w:styleId="BodyText">
     <w:name w:val="Body Text"/>
-    <w:basedOn w:val="a"/>
-    <w:link w:val="Char"/>
+    <w:basedOn w:val="Normal"/>
+    <w:link w:val="BodyTextChar"/>
     <w:semiHidden/>
     <w:unhideWhenUsed/>
     <w:rsid w:val="00DC30CD"/>
@@ -31370,10 +31587,10 @@
       <w:szCs w:val="20"/>
     </w:rPr>
   </w:style>
-  <w:style w:type="character" w:customStyle="1" w:styleId="Char">
-    <w:name w:val="نص أساسي Char"/>
-    <w:basedOn w:val="a0"/>
-    <w:link w:val="a4"/>
+  <w:style w:type="character" w:customStyle="1" w:styleId="BodyTextChar">
+    <w:name w:val="Body Text Char"/>
+    <w:basedOn w:val="DefaultParagraphFont"/>
+    <w:link w:val="BodyText"/>
     <w:semiHidden/>
     <w:rsid w:val="00DC30CD"/>
     <w:rPr>
@@ -31383,9 +31600,9 @@
       <w:szCs w:val="20"/>
     </w:rPr>
   </w:style>
-  <w:style w:type="table" w:styleId="10">
+  <w:style w:type="table" w:styleId="PlainTable1">
     <w:name w:val="Plain Table 1"/>
-    <w:basedOn w:val="a1"/>
+    <w:basedOn w:val="TableNormal"/>
     <w:uiPriority w:val="41"/>
     <w:rsid w:val="00DC30CD"/>
     <w:pPr>
@@ -31446,9 +31663,9 @@
       </w:tcPr>
     </w:tblStylePr>
   </w:style>
-  <w:style w:type="table" w:styleId="a5">
+  <w:style w:type="table" w:styleId="TableGrid">
     <w:name w:val="Table Grid"/>
-    <w:basedOn w:val="a1"/>
+    <w:basedOn w:val="TableNormal"/>
     <w:uiPriority w:val="39"/>
     <w:rsid w:val="00DC30CD"/>
     <w:pPr>
@@ -31465,10 +31682,10 @@
       </w:tblBorders>
     </w:tblPr>
   </w:style>
-  <w:style w:type="paragraph" w:styleId="a6">
+  <w:style w:type="paragraph" w:styleId="Header">
     <w:name w:val="header"/>
-    <w:basedOn w:val="a"/>
-    <w:link w:val="Char0"/>
+    <w:basedOn w:val="Normal"/>
+    <w:link w:val="HeaderChar"/>
     <w:unhideWhenUsed/>
     <w:rsid w:val="00B8466F"/>
     <w:pPr>
@@ -31479,16 +31696,16 @@
       <w:spacing w:after="0" w:line="240" w:lineRule="auto"/>
     </w:pPr>
   </w:style>
-  <w:style w:type="character" w:customStyle="1" w:styleId="Char0">
-    <w:name w:val="رأس الصفحة Char"/>
-    <w:basedOn w:val="a0"/>
-    <w:link w:val="a6"/>
+  <w:style w:type="character" w:customStyle="1" w:styleId="HeaderChar">
+    <w:name w:val="Header Char"/>
+    <w:basedOn w:val="DefaultParagraphFont"/>
+    <w:link w:val="Header"/>
     <w:rsid w:val="00B8466F"/>
   </w:style>
-  <w:style w:type="paragraph" w:styleId="a7">
+  <w:style w:type="paragraph" w:styleId="Footer">
     <w:name w:val="footer"/>
-    <w:basedOn w:val="a"/>
-    <w:link w:val="Char1"/>
+    <w:basedOn w:val="Normal"/>
+    <w:link w:val="FooterChar"/>
     <w:uiPriority w:val="99"/>
     <w:unhideWhenUsed/>
     <w:rsid w:val="00B8466F"/>
@@ -31500,17 +31717,17 @@
       <w:spacing w:after="0" w:line="240" w:lineRule="auto"/>
     </w:pPr>
   </w:style>
-  <w:style w:type="character" w:customStyle="1" w:styleId="Char1">
-    <w:name w:val="تذييل الصفحة Char"/>
-    <w:basedOn w:val="a0"/>
-    <w:link w:val="a7"/>
+  <w:style w:type="character" w:customStyle="1" w:styleId="FooterChar">
+    <w:name w:val="Footer Char"/>
+    <w:basedOn w:val="DefaultParagraphFont"/>
+    <w:link w:val="Footer"/>
     <w:uiPriority w:val="99"/>
     <w:rsid w:val="00B8466F"/>
   </w:style>
-  <w:style w:type="paragraph" w:styleId="11">
+  <w:style w:type="paragraph" w:styleId="TOC1">
     <w:name w:val="toc 1"/>
-    <w:basedOn w:val="a"/>
-    <w:next w:val="a"/>
+    <w:basedOn w:val="Normal"/>
+    <w:next w:val="Normal"/>
     <w:autoRedefine/>
     <w:uiPriority w:val="39"/>
     <w:unhideWhenUsed/>
@@ -31530,10 +31747,10 @@
       <w:szCs w:val="20"/>
     </w:rPr>
   </w:style>
-  <w:style w:type="paragraph" w:styleId="20">
+  <w:style w:type="paragraph" w:styleId="TOC2">
     <w:name w:val="toc 2"/>
-    <w:basedOn w:val="a"/>
-    <w:next w:val="a"/>
+    <w:basedOn w:val="Normal"/>
+    <w:next w:val="Normal"/>
     <w:autoRedefine/>
     <w:uiPriority w:val="39"/>
     <w:unhideWhenUsed/>
@@ -31550,10 +31767,10 @@
       <w:szCs w:val="20"/>
     </w:rPr>
   </w:style>
-  <w:style w:type="paragraph" w:styleId="30">
+  <w:style w:type="paragraph" w:styleId="TOC3">
     <w:name w:val="toc 3"/>
-    <w:basedOn w:val="a"/>
-    <w:next w:val="a"/>
+    <w:basedOn w:val="Normal"/>
+    <w:next w:val="Normal"/>
     <w:autoRedefine/>
     <w:uiPriority w:val="39"/>
     <w:unhideWhenUsed/>
@@ -31570,9 +31787,9 @@
       <w:szCs w:val="20"/>
     </w:rPr>
   </w:style>
-  <w:style w:type="table" w:styleId="2-5">
+  <w:style w:type="table" w:styleId="GridTable2-Accent5">
     <w:name w:val="Grid Table 2 Accent 5"/>
-    <w:basedOn w:val="a1"/>
+    <w:basedOn w:val="TableNormal"/>
     <w:uiPriority w:val="47"/>
     <w:rsid w:val="00A2126C"/>
     <w:pPr>
@@ -31647,7 +31864,7 @@
   </w:style>
   <w:style w:type="character" w:styleId="Hyperlink">
     <w:name w:val="Hyperlink"/>
-    <w:basedOn w:val="a0"/>
+    <w:basedOn w:val="DefaultParagraphFont"/>
     <w:uiPriority w:val="99"/>
     <w:unhideWhenUsed/>
     <w:rsid w:val="00A04034"/>
@@ -31656,9 +31873,9 @@
       <w:u w:val="single"/>
     </w:rPr>
   </w:style>
-  <w:style w:type="character" w:styleId="a8">
+  <w:style w:type="character" w:styleId="UnresolvedMention">
     <w:name w:val="Unresolved Mention"/>
-    <w:basedOn w:val="a0"/>
+    <w:basedOn w:val="DefaultParagraphFont"/>
     <w:uiPriority w:val="99"/>
     <w:semiHidden/>
     <w:unhideWhenUsed/>
@@ -31668,9 +31885,9 @@
       <w:shd w:val="clear" w:color="auto" w:fill="E1DFDD"/>
     </w:rPr>
   </w:style>
-  <w:style w:type="character" w:styleId="a9">
+  <w:style w:type="character" w:styleId="FollowedHyperlink">
     <w:name w:val="FollowedHyperlink"/>
-    <w:basedOn w:val="a0"/>
+    <w:basedOn w:val="DefaultParagraphFont"/>
     <w:uiPriority w:val="99"/>
     <w:semiHidden/>
     <w:unhideWhenUsed/>
@@ -31680,10 +31897,10 @@
       <w:u w:val="single"/>
     </w:rPr>
   </w:style>
-  <w:style w:type="character" w:customStyle="1" w:styleId="3Char">
-    <w:name w:val="عنوان 3 Char"/>
-    <w:basedOn w:val="a0"/>
-    <w:link w:val="3"/>
+  <w:style w:type="character" w:customStyle="1" w:styleId="Heading3Char">
+    <w:name w:val="Heading 3 Char"/>
+    <w:basedOn w:val="DefaultParagraphFont"/>
+    <w:link w:val="Heading3"/>
     <w:uiPriority w:val="9"/>
     <w:rsid w:val="00BD5D59"/>
     <w:rPr>
@@ -31694,10 +31911,10 @@
       <w:szCs w:val="32"/>
     </w:rPr>
   </w:style>
-  <w:style w:type="paragraph" w:styleId="aa">
+  <w:style w:type="paragraph" w:styleId="TOCHeading">
     <w:name w:val="TOC Heading"/>
-    <w:basedOn w:val="1"/>
-    <w:next w:val="a"/>
+    <w:basedOn w:val="Heading1"/>
+    <w:next w:val="Normal"/>
     <w:uiPriority w:val="39"/>
     <w:unhideWhenUsed/>
     <w:qFormat/>
@@ -32017,7 +32234,7 @@
 </file>
 
 <file path=customXml/itemProps1.xml><?xml version="1.0" encoding="utf-8"?>
-<ds:datastoreItem xmlns:ds="http://schemas.openxmlformats.org/officeDocument/2006/customXml" ds:itemID="{D7555F86-9FC6-434E-B08A-962069B867F9}">
+<ds:datastoreItem xmlns:ds="http://schemas.openxmlformats.org/officeDocument/2006/customXml" ds:itemID="{49A01D87-E1BA-4232-A6A8-26C10766CE47}">
   <ds:schemaRefs>
     <ds:schemaRef ds:uri="http://schemas.openxmlformats.org/officeDocument/2006/bibliography"/>
   </ds:schemaRefs>

</xml_diff>